<commit_message>
Added literature review table and started pre-reg doc
</commit_message>
<xml_diff>
--- a/paper/OSF/Pre Reg.docx
+++ b/paper/OSF/Pre Reg.docx
@@ -126,6 +126,7 @@
           <w:bCs/>
         </w:rPr>
       </w:pPr>
+      <w:bookmarkStart w:id="0" w:name="_Hlk90812298"/>
       <w:r>
         <w:rPr>
           <w:b/>
@@ -155,6 +156,7 @@
         <w:t>Exclusion criteria</w:t>
       </w:r>
     </w:p>
+    <w:bookmarkEnd w:id="0"/>
     <w:p>
       <w:pPr>
         <w:pStyle w:val="ListParagraph"/>
@@ -309,6 +311,21 @@
     </w:p>
     <w:p>
       <w:pPr>
+        <w:pStyle w:val="NoSpacing"/>
+        <w:bidi w:val="0"/>
+      </w:pPr>
+      <w:r>
+        <w:t xml:space="preserve">A citation with </w:t>
+      </w:r>
+      <w:r>
+        <w:sym w:font="Wingdings" w:char="F0E0"/>
+      </w:r>
+      <w:r>
+        <w:t xml:space="preserve"> after word means that the articles that come after the arrow are from the paper that appears before the arrow.</w:t>
+      </w:r>
+    </w:p>
+    <w:p>
+      <w:pPr>
         <w:pStyle w:val="Heading3"/>
         <w:bidi w:val="0"/>
       </w:pPr>
@@ -322,11 +339,785 @@
         <w:bidi w:val="0"/>
       </w:pPr>
       <w:r>
-        <w:t>Unconscious effects are notoriously hard to detect.</w:t>
+        <w:t xml:space="preserve">Unconscious effects are notoriously </w:t>
+      </w:r>
+      <w:r>
+        <w:t>small and week</w:t>
+      </w:r>
+      <w:r>
+        <w:t>.</w:t>
       </w:r>
       <w:r>
         <w:t xml:space="preserve"> </w:t>
       </w:r>
+      <w:r>
+        <w:t xml:space="preserve">This raises a doubt </w:t>
+      </w:r>
+      <w:r>
+        <w:t xml:space="preserve">about the </w:t>
+      </w:r>
+      <w:r>
+        <w:t>existence of the</w:t>
+      </w:r>
+      <w:r>
+        <w:t xml:space="preserve">se effects. This has been the topic of a </w:t>
+      </w:r>
+      <w:r>
+        <w:t xml:space="preserve">burning </w:t>
+      </w:r>
+      <w:r>
+        <w:t xml:space="preserve">debate for </w:t>
+      </w:r>
+      <w:r>
+        <w:t xml:space="preserve">the past </w:t>
+      </w:r>
+      <w:r>
+        <w:t>few years.</w:t>
+      </w:r>
+    </w:p>
+    <w:p>
+      <w:pPr>
+        <w:pStyle w:val="NoSpacing"/>
+        <w:bidi w:val="0"/>
+      </w:pPr>
+      <w:r>
+        <w:t xml:space="preserve">@@ quote articles that show priming and the articles that </w:t>
+      </w:r>
+      <w:r>
+        <w:t>contradict them @@</w:t>
+      </w:r>
+    </w:p>
+    <w:p>
+      <w:pPr>
+        <w:pStyle w:val="NoSpacing"/>
+        <w:bidi w:val="0"/>
+      </w:pPr>
+    </w:p>
+    <w:p>
+      <w:pPr>
+        <w:pStyle w:val="NoSpacing"/>
+        <w:bidi w:val="0"/>
+      </w:pPr>
+      <w:r>
+        <w:t xml:space="preserve">Trajectory tracking </w:t>
+      </w:r>
+      <w:r>
+        <w:t xml:space="preserve">has become a popular tool for </w:t>
+      </w:r>
+      <w:r>
+        <w:t>revealing</w:t>
+      </w:r>
+      <w:r>
+        <w:t xml:space="preserve"> the development of cognitive effects</w:t>
+      </w:r>
+      <w:r>
+        <w:t xml:space="preserve"> because of the rich data it provides.</w:t>
+      </w:r>
+    </w:p>
+    <w:p>
+      <w:pPr>
+        <w:pStyle w:val="NoSpacing"/>
+        <w:bidi w:val="0"/>
+      </w:pPr>
+      <w:r>
+        <w:t xml:space="preserve">When considering keyboard response, it can be understood that it represents only the final decision after the </w:t>
+      </w:r>
+      <w:r>
+        <w:t>subjects have already made their mind</w:t>
+      </w:r>
+      <w:r>
+        <w:t xml:space="preserve">. In contrast, </w:t>
+      </w:r>
+      <w:r>
+        <w:t xml:space="preserve">when using </w:t>
+      </w:r>
+      <w:r>
+        <w:t xml:space="preserve">motion tracking subjects can start moving </w:t>
+      </w:r>
+      <w:r>
+        <w:t>before making their final choice</w:t>
+      </w:r>
+      <w:r>
+        <w:t xml:space="preserve"> and correct their trajectory on the fly. </w:t>
+      </w:r>
+      <w:r>
+        <w:t xml:space="preserve">The changes in trajectory will </w:t>
+      </w:r>
+      <w:r>
+        <w:t>revea</w:t>
+      </w:r>
+      <w:r>
+        <w:t xml:space="preserve">l the </w:t>
+      </w:r>
+      <w:r>
+        <w:t>cognitive conflicts on the way to formulating the final response.</w:t>
+      </w:r>
+    </w:p>
+    <w:p>
+      <w:pPr>
+        <w:pStyle w:val="NoSpacing"/>
+        <w:bidi w:val="0"/>
+      </w:pPr>
+      <w:r>
+        <w:t xml:space="preserve">@@ describe articles that used motion </w:t>
+      </w:r>
+      <w:r>
+        <w:t xml:space="preserve">/mouse </w:t>
+      </w:r>
+      <w:r>
+        <w:t xml:space="preserve">tracking </w:t>
+      </w:r>
+      <w:r>
+        <w:t xml:space="preserve">due to its higher </w:t>
+      </w:r>
+      <w:r>
+        <w:t>sensitiv</w:t>
+      </w:r>
+      <w:r>
+        <w:t>ity</w:t>
+      </w:r>
+      <w:r>
+        <w:t xml:space="preserve"> @@</w:t>
+      </w:r>
+      <w:r>
+        <w:t xml:space="preserve"> </w:t>
+      </w:r>
+    </w:p>
+    <w:p>
+      <w:pPr>
+        <w:pStyle w:val="NoSpacing"/>
+        <w:bidi w:val="0"/>
+      </w:pPr>
+      <w:r>
+        <w:br/>
+        <w:t xml:space="preserve">If so, </w:t>
+      </w:r>
+      <w:r>
+        <w:t xml:space="preserve">trajectory tracking </w:t>
+      </w:r>
+      <w:r>
+        <w:t xml:space="preserve">might be a preferable venue for researchers studying unconscious processing. However, </w:t>
+      </w:r>
+      <w:r>
+        <w:t xml:space="preserve">to date, </w:t>
+      </w:r>
+      <w:r>
+        <w:t xml:space="preserve">in the context of unconscious effects, </w:t>
+      </w:r>
+      <w:r>
+        <w:t xml:space="preserve">only one study made a direct comparison between this measure and a classic </w:t>
+      </w:r>
+      <w:r>
+        <w:t xml:space="preserve">dichotomous </w:t>
+      </w:r>
+      <w:r>
+        <w:t>keyboard response measure</w:t>
+      </w:r>
+      <w:r>
+        <w:t>.</w:t>
+      </w:r>
+      <w:r>
+        <w:t xml:space="preserve"> @@ quote </w:t>
+      </w:r>
+      <w:r>
+        <w:rPr>
+          <w:sz w:val="10"/>
+          <w:szCs w:val="10"/>
+        </w:rPr>
+        <w:t xml:space="preserve">Assessing Masked Semantic Priming: Cursor Trajectory versus Response Time </w:t>
+      </w:r>
+      <w:proofErr w:type="gramStart"/>
+      <w:r>
+        <w:rPr>
+          <w:sz w:val="10"/>
+          <w:szCs w:val="10"/>
+        </w:rPr>
+        <w:t>Measures</w:t>
+      </w:r>
+      <w:r>
+        <w:t xml:space="preserve"> </w:t>
+      </w:r>
+      <w:r>
+        <w:t xml:space="preserve"> </w:t>
+      </w:r>
+      <w:r>
+        <w:t>@</w:t>
+      </w:r>
+      <w:proofErr w:type="gramEnd"/>
+      <w:r>
+        <w:t>@</w:t>
+      </w:r>
+    </w:p>
+    <w:p>
+      <w:pPr>
+        <w:pStyle w:val="NoSpacing"/>
+        <w:bidi w:val="0"/>
+      </w:pPr>
+      <w:r>
+        <w:t>However</w:t>
+      </w:r>
+      <w:r>
+        <w:t xml:space="preserve"> responding with a mouse requires subjects to remap the representation of the stimuli in the real world into the 2D screen representations, </w:t>
+      </w:r>
+      <w:r>
+        <w:t xml:space="preserve">this transformation could affect the trajectory and timing (@@ </w:t>
+      </w:r>
+      <w:r>
+        <w:t>read this</w:t>
+      </w:r>
+      <w:r>
+        <w:t xml:space="preserve"> @@ </w:t>
+      </w:r>
+      <w:r>
+        <w:rPr>
+          <w:sz w:val="12"/>
+          <w:szCs w:val="12"/>
+        </w:rPr>
+        <w:t>Moher and Song 2019</w:t>
+      </w:r>
+      <w:r>
+        <w:rPr>
+          <w:sz w:val="12"/>
+          <w:szCs w:val="12"/>
+        </w:rPr>
+        <w:sym w:font="Wingdings" w:char="F0E0"/>
+      </w:r>
+      <w:r>
+        <w:rPr>
+          <w:sz w:val="16"/>
+          <w:szCs w:val="16"/>
+        </w:rPr>
+        <w:t xml:space="preserve"> </w:t>
+      </w:r>
+      <w:proofErr w:type="spellStart"/>
+      <w:r>
+        <w:rPr>
+          <w:sz w:val="12"/>
+          <w:szCs w:val="12"/>
+        </w:rPr>
+        <w:t>Palluel</w:t>
+      </w:r>
+      <w:proofErr w:type="spellEnd"/>
+      <w:r>
+        <w:rPr>
+          <w:sz w:val="12"/>
+          <w:szCs w:val="12"/>
+        </w:rPr>
+        <w:t xml:space="preserve">-Germain, Boy, </w:t>
+      </w:r>
+      <w:proofErr w:type="spellStart"/>
+      <w:r>
+        <w:rPr>
+          <w:sz w:val="12"/>
+          <w:szCs w:val="12"/>
+        </w:rPr>
+        <w:t>Orliaguet</w:t>
+      </w:r>
+      <w:proofErr w:type="spellEnd"/>
+      <w:r>
+        <w:rPr>
+          <w:sz w:val="12"/>
+          <w:szCs w:val="12"/>
+        </w:rPr>
+        <w:t xml:space="preserve">, &amp; </w:t>
+      </w:r>
+      <w:proofErr w:type="spellStart"/>
+      <w:r>
+        <w:rPr>
+          <w:sz w:val="12"/>
+          <w:szCs w:val="12"/>
+        </w:rPr>
+        <w:t>Coello</w:t>
+      </w:r>
+      <w:proofErr w:type="spellEnd"/>
+      <w:r>
+        <w:rPr>
+          <w:sz w:val="12"/>
+          <w:szCs w:val="12"/>
+        </w:rPr>
+        <w:t>, 2004</w:t>
+      </w:r>
+      <w:r>
+        <w:rPr>
+          <w:sz w:val="12"/>
+          <w:szCs w:val="12"/>
+        </w:rPr>
+        <w:t xml:space="preserve"> </w:t>
+      </w:r>
+      <w:r>
+        <w:t>@@</w:t>
+      </w:r>
+      <w:r>
+        <w:t xml:space="preserve">) and </w:t>
+      </w:r>
+      <w:r>
+        <w:t>place constraints on the subjects movement</w:t>
+      </w:r>
+      <w:r>
+        <w:t xml:space="preserve"> </w:t>
+      </w:r>
+      <w:r>
+        <w:t>(</w:t>
+      </w:r>
+      <w:r>
+        <w:t>@@ Make sure it appears in these papers @@</w:t>
+      </w:r>
+      <w:r>
+        <w:rPr>
+          <w:sz w:val="12"/>
+          <w:szCs w:val="12"/>
+        </w:rPr>
+        <w:t xml:space="preserve"> </w:t>
+      </w:r>
+      <w:r>
+        <w:rPr>
+          <w:sz w:val="12"/>
+          <w:szCs w:val="12"/>
+        </w:rPr>
+        <w:t>Moher and Song 2019</w:t>
+      </w:r>
+      <w:r>
+        <w:rPr>
+          <w:sz w:val="12"/>
+          <w:szCs w:val="12"/>
+        </w:rPr>
+        <w:sym w:font="Wingdings" w:char="F0E0"/>
+      </w:r>
+      <w:r>
+        <w:rPr>
+          <w:sz w:val="12"/>
+          <w:szCs w:val="12"/>
+        </w:rPr>
+        <w:t xml:space="preserve"> </w:t>
+      </w:r>
+      <w:proofErr w:type="spellStart"/>
+      <w:r>
+        <w:rPr>
+          <w:sz w:val="10"/>
+          <w:szCs w:val="10"/>
+        </w:rPr>
+        <w:t>Desmurget</w:t>
+      </w:r>
+      <w:proofErr w:type="spellEnd"/>
+      <w:r>
+        <w:rPr>
+          <w:sz w:val="10"/>
+          <w:szCs w:val="10"/>
+        </w:rPr>
+        <w:t xml:space="preserve">, Jordan, </w:t>
+      </w:r>
+      <w:proofErr w:type="spellStart"/>
+      <w:r>
+        <w:rPr>
+          <w:sz w:val="10"/>
+          <w:szCs w:val="10"/>
+        </w:rPr>
+        <w:t>Prablanc</w:t>
+      </w:r>
+      <w:proofErr w:type="spellEnd"/>
+      <w:r>
+        <w:rPr>
+          <w:sz w:val="10"/>
+          <w:szCs w:val="10"/>
+        </w:rPr>
+        <w:t xml:space="preserve">, &amp; </w:t>
+      </w:r>
+      <w:proofErr w:type="spellStart"/>
+      <w:r>
+        <w:rPr>
+          <w:sz w:val="10"/>
+          <w:szCs w:val="10"/>
+        </w:rPr>
+        <w:t>Jeannerod</w:t>
+      </w:r>
+      <w:proofErr w:type="spellEnd"/>
+      <w:r>
+        <w:rPr>
+          <w:sz w:val="10"/>
+          <w:szCs w:val="10"/>
+        </w:rPr>
+        <w:t xml:space="preserve">, 1997; </w:t>
+      </w:r>
+      <w:proofErr w:type="spellStart"/>
+      <w:r>
+        <w:rPr>
+          <w:sz w:val="10"/>
+          <w:szCs w:val="10"/>
+        </w:rPr>
+        <w:t>Desmurget</w:t>
+      </w:r>
+      <w:proofErr w:type="spellEnd"/>
+      <w:r>
+        <w:rPr>
+          <w:sz w:val="10"/>
+          <w:szCs w:val="10"/>
+        </w:rPr>
+        <w:t xml:space="preserve">, </w:t>
+      </w:r>
+      <w:proofErr w:type="spellStart"/>
+      <w:r>
+        <w:rPr>
+          <w:sz w:val="10"/>
+          <w:szCs w:val="10"/>
+        </w:rPr>
+        <w:t>Prablanc</w:t>
+      </w:r>
+      <w:proofErr w:type="spellEnd"/>
+      <w:r>
+        <w:rPr>
+          <w:sz w:val="10"/>
+          <w:szCs w:val="10"/>
+        </w:rPr>
+        <w:t xml:space="preserve">, Jordan, &amp; </w:t>
+      </w:r>
+      <w:proofErr w:type="spellStart"/>
+      <w:r>
+        <w:rPr>
+          <w:sz w:val="10"/>
+          <w:szCs w:val="10"/>
+        </w:rPr>
+        <w:t>Jeannerod</w:t>
+      </w:r>
+      <w:proofErr w:type="spellEnd"/>
+      <w:r>
+        <w:rPr>
+          <w:sz w:val="10"/>
+          <w:szCs w:val="10"/>
+        </w:rPr>
+        <w:t xml:space="preserve">, 1997; </w:t>
+      </w:r>
+      <w:proofErr w:type="spellStart"/>
+      <w:r>
+        <w:rPr>
+          <w:sz w:val="10"/>
+          <w:szCs w:val="10"/>
+        </w:rPr>
+        <w:t>Palluel</w:t>
+      </w:r>
+      <w:proofErr w:type="spellEnd"/>
+      <w:r>
+        <w:rPr>
+          <w:sz w:val="10"/>
+          <w:szCs w:val="10"/>
+        </w:rPr>
+        <w:t xml:space="preserve">-Germain, Boy, </w:t>
+      </w:r>
+      <w:proofErr w:type="spellStart"/>
+      <w:r>
+        <w:rPr>
+          <w:sz w:val="10"/>
+          <w:szCs w:val="10"/>
+        </w:rPr>
+        <w:t>Oliaguet</w:t>
+      </w:r>
+      <w:proofErr w:type="spellEnd"/>
+      <w:r>
+        <w:rPr>
+          <w:sz w:val="10"/>
+          <w:szCs w:val="10"/>
+        </w:rPr>
+        <w:t xml:space="preserve">, &amp; </w:t>
+      </w:r>
+      <w:proofErr w:type="spellStart"/>
+      <w:r>
+        <w:rPr>
+          <w:sz w:val="10"/>
+          <w:szCs w:val="10"/>
+        </w:rPr>
+        <w:t>Coello</w:t>
+      </w:r>
+      <w:proofErr w:type="spellEnd"/>
+      <w:r>
+        <w:rPr>
+          <w:sz w:val="10"/>
+          <w:szCs w:val="10"/>
+        </w:rPr>
+        <w:t>, 2004</w:t>
+      </w:r>
+      <w:r>
+        <w:t>)</w:t>
+      </w:r>
+      <w:r>
+        <w:t xml:space="preserve"> and inhibit process which might be of interest to us from being expressed in the motion.</w:t>
+      </w:r>
+    </w:p>
+    <w:p>
+      <w:pPr>
+        <w:pStyle w:val="NoSpacing"/>
+        <w:bidi w:val="0"/>
+      </w:pPr>
+      <w:r>
+        <w:t xml:space="preserve">Indeed, </w:t>
+      </w:r>
+      <w:r>
+        <w:t>when comparing it to reaching for an answer in the real</w:t>
+      </w:r>
+      <w:r>
+        <w:t xml:space="preserve"> world</w:t>
+      </w:r>
+      <w:r>
+        <w:t xml:space="preserve">, reaching has been shown to have </w:t>
+      </w:r>
+      <w:r>
+        <w:t xml:space="preserve">faster </w:t>
+      </w:r>
+      <w:r>
+        <w:t xml:space="preserve">movement </w:t>
+      </w:r>
+      <w:r>
+        <w:t xml:space="preserve">times, larger movement </w:t>
+      </w:r>
+      <w:proofErr w:type="spellStart"/>
+      <w:r>
+        <w:t>curvetures</w:t>
+      </w:r>
+      <w:proofErr w:type="spellEnd"/>
+      <w:r>
+        <w:t xml:space="preserve"> (</w:t>
+      </w:r>
+      <w:r>
+        <w:t>@@ Read abstract and discussion to check if relevant @@ "</w:t>
+      </w:r>
+      <w:r>
+        <w:t xml:space="preserve">larger curvature represents uncertainty about predicted target position" </w:t>
+      </w:r>
+      <w:r>
+        <w:rPr>
+          <w:sz w:val="14"/>
+          <w:szCs w:val="14"/>
+        </w:rPr>
+        <w:t>Reaching for known unknowns: Rapid reach decisions accurately reflect the future state of dynamic probabilistic information</w:t>
+      </w:r>
+      <w:r>
+        <w:t>)</w:t>
+      </w:r>
+      <w:r>
+        <w:t>, faster velocities and most importantly to respond faster to changes of mind</w:t>
+      </w:r>
+      <w:r>
+        <w:t>, which makes it optimal for detecting fast / short lasting processes such as unconscious priming effects</w:t>
+      </w:r>
+      <w:r>
+        <w:t>.</w:t>
+      </w:r>
+      <w:r>
+        <w:t xml:space="preserve"> Even more importantly, it has been shown that changes of mind are less likely to occur when </w:t>
+      </w:r>
+      <w:r>
+        <w:t xml:space="preserve">a motor demand of a task is higher (@@ Read this @@ </w:t>
+      </w:r>
+      <w:r>
+        <w:rPr>
+          <w:sz w:val="12"/>
+          <w:szCs w:val="12"/>
+        </w:rPr>
+        <w:t>Moher and Song 2019</w:t>
+      </w:r>
+      <w:r>
+        <w:rPr>
+          <w:sz w:val="12"/>
+          <w:szCs w:val="12"/>
+        </w:rPr>
+        <w:sym w:font="Wingdings" w:char="F0E0"/>
+      </w:r>
+      <w:r>
+        <w:rPr>
+          <w:sz w:val="12"/>
+          <w:szCs w:val="12"/>
+        </w:rPr>
+        <w:t xml:space="preserve"> </w:t>
+      </w:r>
+      <w:r>
+        <w:rPr>
+          <w:sz w:val="12"/>
+          <w:szCs w:val="12"/>
+        </w:rPr>
+        <w:t xml:space="preserve">Burk, Ingram, Franklin, </w:t>
+      </w:r>
+      <w:proofErr w:type="spellStart"/>
+      <w:r>
+        <w:rPr>
+          <w:sz w:val="12"/>
+          <w:szCs w:val="12"/>
+        </w:rPr>
+        <w:t>Shadlen</w:t>
+      </w:r>
+      <w:proofErr w:type="spellEnd"/>
+      <w:r>
+        <w:rPr>
+          <w:sz w:val="12"/>
+          <w:szCs w:val="12"/>
+        </w:rPr>
+        <w:t xml:space="preserve">, &amp;Wolpert, 2014; </w:t>
+      </w:r>
+      <w:proofErr w:type="spellStart"/>
+      <w:r>
+        <w:rPr>
+          <w:sz w:val="12"/>
+          <w:szCs w:val="12"/>
+        </w:rPr>
+        <w:t>Moher&amp;Song</w:t>
+      </w:r>
+      <w:proofErr w:type="spellEnd"/>
+      <w:r>
+        <w:rPr>
+          <w:sz w:val="12"/>
+          <w:szCs w:val="12"/>
+        </w:rPr>
+        <w:t>, 2014</w:t>
+      </w:r>
+      <w:r>
+        <w:t>), this means incongruent effects might occur less frequently.</w:t>
+      </w:r>
+    </w:p>
+    <w:p>
+      <w:pPr>
+        <w:pStyle w:val="NoSpacing"/>
+        <w:bidi w:val="0"/>
+      </w:pPr>
+    </w:p>
+    <w:p>
+      <w:pPr>
+        <w:pStyle w:val="NoSpacing"/>
+        <w:bidi w:val="0"/>
+      </w:pPr>
+      <w:r>
+        <w:t xml:space="preserve">In </w:t>
+      </w:r>
+      <w:r>
+        <w:t xml:space="preserve">the current </w:t>
+      </w:r>
+      <w:r>
+        <w:t xml:space="preserve">research </w:t>
+      </w:r>
+      <w:r>
+        <w:t xml:space="preserve">we will compare two measures of unconscious processing: response time given via a keyboard and </w:t>
+      </w:r>
+      <w:r>
+        <w:t xml:space="preserve">reaching area derived from 3D motion tracking of reaching movements. Subjects will perform </w:t>
+      </w:r>
+      <w:r>
+        <w:t xml:space="preserve">a </w:t>
+      </w:r>
+      <w:r>
+        <w:t>semantic categorization task (</w:t>
+      </w:r>
+      <w:r>
+        <w:t xml:space="preserve">does the target describe </w:t>
+      </w:r>
+      <w:proofErr w:type="gramStart"/>
+      <w:r>
+        <w:t>an</w:t>
+      </w:r>
+      <w:proofErr w:type="gramEnd"/>
+      <w:r>
+        <w:t xml:space="preserve"> "natural" / "artificial" item) </w:t>
+      </w:r>
+      <w:r>
+        <w:t xml:space="preserve">in which the target word will be preceded by </w:t>
+      </w:r>
+      <w:r>
+        <w:lastRenderedPageBreak/>
+        <w:t>an unconscious prime that can be congruent / incongruent to the target</w:t>
+      </w:r>
+      <w:r>
+        <w:t>'s category</w:t>
+      </w:r>
+      <w:r>
+        <w:t xml:space="preserve">. </w:t>
+      </w:r>
+      <w:r>
+        <w:t xml:space="preserve">Next, </w:t>
+      </w:r>
+      <w:r>
+        <w:t xml:space="preserve">the </w:t>
+      </w:r>
+      <w:r>
+        <w:t xml:space="preserve">subject will </w:t>
+      </w:r>
+      <w:r>
+        <w:t>be asked to recognize the prime in a two forced choices task, and finally they will rate the prime's visibility in a PAS scale (</w:t>
+      </w:r>
+      <w:r>
+        <w:t>from 1 for "Didn't see anything" to 4 for "Saw the prime clearly").</w:t>
+      </w:r>
+      <w:r>
+        <w:t xml:space="preserve"> The experiment will be comprised of </w:t>
+      </w:r>
+      <w:r>
+        <w:t>two sessions</w:t>
+      </w:r>
+      <w:r>
+        <w:t xml:space="preserve"> in two consecutive days. The </w:t>
+      </w:r>
+      <w:commentRangeStart w:id="1"/>
+      <w:r>
+        <w:t xml:space="preserve">first day includes only a training session </w:t>
+      </w:r>
+      <w:commentRangeEnd w:id="1"/>
+      <w:r>
+        <w:rPr>
+          <w:rStyle w:val="CommentReference"/>
+        </w:rPr>
+        <w:commentReference w:id="1"/>
+      </w:r>
+      <w:r>
+        <w:t>without primes</w:t>
+      </w:r>
+      <w:r>
+        <w:t xml:space="preserve"> </w:t>
+      </w:r>
+      <w:r>
+        <w:t xml:space="preserve">and its purpose is </w:t>
+      </w:r>
+      <w:r>
+        <w:t>to allow subjects to hasten their responses in the reaching task while keeping their accuracy high.</w:t>
+      </w:r>
+    </w:p>
+    <w:p>
+      <w:pPr>
+        <w:pStyle w:val="NoSpacing"/>
+        <w:bidi w:val="0"/>
+        <w:rPr>
+          <w:rtl/>
+        </w:rPr>
+      </w:pPr>
+      <w:r>
+        <w:t xml:space="preserve">A different test group will be used for each measure </w:t>
+      </w:r>
+      <w:r>
+        <w:t>to</w:t>
+      </w:r>
+      <w:r>
+        <w:t xml:space="preserve"> avoid a practice effect.</w:t>
+      </w:r>
+    </w:p>
+    <w:p>
+      <w:pPr>
+        <w:pStyle w:val="NoSpacing"/>
+        <w:bidi w:val="0"/>
+      </w:pPr>
+      <w:r>
+        <w:t xml:space="preserve"> </w:t>
+      </w:r>
+    </w:p>
+    <w:p>
+      <w:pPr>
+        <w:pStyle w:val="NoSpacing"/>
+        <w:bidi w:val="0"/>
+      </w:pPr>
+      <w:r>
+        <w:t xml:space="preserve">@@ When writing your thesis @@ </w:t>
+      </w:r>
+      <w:r>
+        <w:t>@@ Explain about our pilot studies, how did we start, what did we change in each one and why, how does it help us produce greater effects @@</w:t>
+      </w:r>
+    </w:p>
+    <w:p>
+      <w:pPr>
+        <w:pStyle w:val="NoSpacing"/>
+        <w:bidi w:val="0"/>
+      </w:pPr>
     </w:p>
     <w:p>
       <w:pPr>
@@ -341,7 +1132,1155 @@
       <w:pPr>
         <w:pStyle w:val="NoSpacing"/>
         <w:bidi w:val="0"/>
-      </w:pPr>
+        <w:rPr>
+          <w:rtl/>
+        </w:rPr>
+      </w:pPr>
+      <w:r>
+        <w:t xml:space="preserve">In-line with previous comparisons between motion tracking and keyboard responses, we expect </w:t>
+      </w:r>
+      <w:r>
+        <w:t xml:space="preserve">motion tracking </w:t>
+      </w:r>
+      <w:r>
+        <w:t xml:space="preserve">to </w:t>
+      </w:r>
+      <w:r>
+        <w:t>detect</w:t>
+      </w:r>
+      <w:r>
+        <w:t xml:space="preserve"> a greater </w:t>
+      </w:r>
+      <w:r>
+        <w:t xml:space="preserve">incongruency </w:t>
+      </w:r>
+      <w:r>
+        <w:t>effect</w:t>
+      </w:r>
+      <w:r>
+        <w:t xml:space="preserve"> (when comparing the effect size of both measures)</w:t>
+      </w:r>
+      <w:r>
+        <w:t>.</w:t>
+      </w:r>
+    </w:p>
+    <w:p>
+      <w:pPr>
+        <w:pStyle w:val="Heading2"/>
+        <w:bidi w:val="0"/>
+      </w:pPr>
+      <w:r>
+        <w:t>Methods</w:t>
+      </w:r>
+    </w:p>
+    <w:p>
+      <w:pPr>
+        <w:pStyle w:val="Heading3"/>
+        <w:bidi w:val="0"/>
+      </w:pPr>
+      <w:r>
+        <w:t>Design</w:t>
+      </w:r>
+    </w:p>
+    <w:p>
+      <w:pPr>
+        <w:pStyle w:val="NoSpacing"/>
+        <w:bidi w:val="0"/>
+        <w:ind w:firstLine="360"/>
+      </w:pPr>
+      <w:r>
+        <w:t>IV:</w:t>
+      </w:r>
+    </w:p>
+    <w:p>
+      <w:pPr>
+        <w:pStyle w:val="NoSpacing"/>
+        <w:numPr>
+          <w:ilvl w:val="0"/>
+          <w:numId w:val="2"/>
+        </w:numPr>
+        <w:bidi w:val="0"/>
+      </w:pPr>
+      <w:r>
+        <w:t>Congruency:</w:t>
+      </w:r>
+      <w:r>
+        <w:t xml:space="preserve"> </w:t>
+      </w:r>
+      <w:r>
+        <w:t>A within subject variable of two levels:</w:t>
+      </w:r>
+    </w:p>
+    <w:p>
+      <w:pPr>
+        <w:pStyle w:val="NoSpacing"/>
+        <w:numPr>
+          <w:ilvl w:val="1"/>
+          <w:numId w:val="2"/>
+        </w:numPr>
+        <w:bidi w:val="0"/>
+      </w:pPr>
+      <w:r>
+        <w:t>Congruent: prime and target are the same word.</w:t>
+      </w:r>
+    </w:p>
+    <w:p>
+      <w:pPr>
+        <w:pStyle w:val="NoSpacing"/>
+        <w:numPr>
+          <w:ilvl w:val="1"/>
+          <w:numId w:val="2"/>
+        </w:numPr>
+        <w:bidi w:val="0"/>
+      </w:pPr>
+      <w:r>
+        <w:t xml:space="preserve">Incongruent: Prime and target are from </w:t>
+      </w:r>
+      <w:r>
+        <w:t xml:space="preserve">a </w:t>
+      </w:r>
+      <w:r>
+        <w:t xml:space="preserve">different </w:t>
+      </w:r>
+      <w:r>
+        <w:t xml:space="preserve">semantic </w:t>
+      </w:r>
+      <w:r>
+        <w:t>categ</w:t>
+      </w:r>
+      <w:r>
+        <w:t>o</w:t>
+      </w:r>
+      <w:r>
+        <w:t>r</w:t>
+      </w:r>
+      <w:r>
+        <w:t>y</w:t>
+      </w:r>
+      <w:r>
+        <w:t xml:space="preserve"> and do not share letters in common locations.</w:t>
+      </w:r>
+    </w:p>
+    <w:p>
+      <w:pPr>
+        <w:pStyle w:val="NoSpacing"/>
+        <w:numPr>
+          <w:ilvl w:val="0"/>
+          <w:numId w:val="2"/>
+        </w:numPr>
+        <w:bidi w:val="0"/>
+      </w:pPr>
+      <w:commentRangeStart w:id="2"/>
+      <w:r>
+        <w:t>Item type: A within su</w:t>
+      </w:r>
+      <w:r>
+        <w:t>b</w:t>
+      </w:r>
+      <w:r>
+        <w:t>ject variable of two levels:</w:t>
+      </w:r>
+      <w:commentRangeEnd w:id="2"/>
+      <w:r>
+        <w:rPr>
+          <w:rStyle w:val="CommentReference"/>
+        </w:rPr>
+        <w:commentReference w:id="2"/>
+      </w:r>
+    </w:p>
+    <w:p>
+      <w:pPr>
+        <w:pStyle w:val="NoSpacing"/>
+        <w:numPr>
+          <w:ilvl w:val="1"/>
+          <w:numId w:val="2"/>
+        </w:numPr>
+        <w:bidi w:val="0"/>
+      </w:pPr>
+      <w:r>
+        <w:t xml:space="preserve">Natural: target and / or prime </w:t>
+      </w:r>
+      <w:r>
+        <w:t>represent a natural item (</w:t>
+      </w:r>
+      <w:proofErr w:type="gramStart"/>
+      <w:r>
+        <w:t>e.g.</w:t>
+      </w:r>
+      <w:proofErr w:type="gramEnd"/>
+      <w:r>
+        <w:t xml:space="preserve"> </w:t>
+      </w:r>
+      <w:r>
+        <w:t>"Plant", "Cloud")</w:t>
+      </w:r>
+      <w:r>
+        <w:t>.</w:t>
+      </w:r>
+    </w:p>
+    <w:p>
+      <w:pPr>
+        <w:pStyle w:val="NoSpacing"/>
+        <w:numPr>
+          <w:ilvl w:val="1"/>
+          <w:numId w:val="2"/>
+        </w:numPr>
+        <w:bidi w:val="0"/>
+      </w:pPr>
+      <w:r>
+        <w:t xml:space="preserve">Artificial: </w:t>
+      </w:r>
+      <w:r>
+        <w:t>target and / or prime represent a</w:t>
+      </w:r>
+      <w:r>
+        <w:t>n</w:t>
+      </w:r>
+      <w:r>
+        <w:t xml:space="preserve"> </w:t>
+      </w:r>
+      <w:r>
+        <w:t xml:space="preserve">artificial </w:t>
+      </w:r>
+      <w:r>
+        <w:t xml:space="preserve">product </w:t>
+      </w:r>
+      <w:r>
+        <w:t>(</w:t>
+      </w:r>
+      <w:proofErr w:type="gramStart"/>
+      <w:r>
+        <w:t>e.g.</w:t>
+      </w:r>
+      <w:proofErr w:type="gramEnd"/>
+      <w:r>
+        <w:t xml:space="preserve"> "</w:t>
+      </w:r>
+      <w:r>
+        <w:t>Radio</w:t>
+      </w:r>
+      <w:r>
+        <w:t>", "</w:t>
+      </w:r>
+      <w:r>
+        <w:t>Phone</w:t>
+      </w:r>
+      <w:r>
+        <w:t>")</w:t>
+      </w:r>
+      <w:r>
+        <w:t>.</w:t>
+      </w:r>
+    </w:p>
+    <w:p>
+      <w:pPr>
+        <w:pStyle w:val="NoSpacing"/>
+        <w:numPr>
+          <w:ilvl w:val="0"/>
+          <w:numId w:val="2"/>
+        </w:numPr>
+        <w:bidi w:val="0"/>
+      </w:pPr>
+      <w:r>
+        <w:t>Response measure: A between subject variable of two levels:</w:t>
+      </w:r>
+    </w:p>
+    <w:p>
+      <w:pPr>
+        <w:pStyle w:val="NoSpacing"/>
+        <w:numPr>
+          <w:ilvl w:val="1"/>
+          <w:numId w:val="2"/>
+        </w:numPr>
+        <w:bidi w:val="0"/>
+      </w:pPr>
+      <w:r>
+        <w:t>Motion tracking:</w:t>
+      </w:r>
+      <w:r>
+        <w:t xml:space="preserve"> Subjects</w:t>
+      </w:r>
+      <w:r>
+        <w:t xml:space="preserve"> </w:t>
+      </w:r>
+      <w:r>
+        <w:t>choose the correct answer on by reaching and touching it on the screen.</w:t>
+      </w:r>
+    </w:p>
+    <w:p>
+      <w:pPr>
+        <w:pStyle w:val="NoSpacing"/>
+        <w:numPr>
+          <w:ilvl w:val="1"/>
+          <w:numId w:val="2"/>
+        </w:numPr>
+        <w:bidi w:val="0"/>
+      </w:pPr>
+      <w:r>
+        <w:t>Key press response:</w:t>
+      </w:r>
+      <w:r>
+        <w:t xml:space="preserve"> Subject</w:t>
+      </w:r>
+      <w:r>
+        <w:t>s</w:t>
+      </w:r>
+      <w:r>
+        <w:t xml:space="preserve"> choose the answer </w:t>
+      </w:r>
+      <w:r>
+        <w:t xml:space="preserve">on the left / right half of the screen </w:t>
+      </w:r>
+      <w:r>
+        <w:t xml:space="preserve">by pressing </w:t>
+      </w:r>
+      <w:r>
+        <w:t>"F" / "J" accordingly.</w:t>
+      </w:r>
+    </w:p>
+    <w:p>
+      <w:pPr>
+        <w:pStyle w:val="NoSpacing"/>
+        <w:bidi w:val="0"/>
+        <w:ind w:firstLine="360"/>
+      </w:pPr>
+      <w:r>
+        <w:t>DP:</w:t>
+      </w:r>
+    </w:p>
+    <w:p>
+      <w:pPr>
+        <w:pStyle w:val="NoSpacing"/>
+        <w:numPr>
+          <w:ilvl w:val="0"/>
+          <w:numId w:val="3"/>
+        </w:numPr>
+        <w:bidi w:val="0"/>
+      </w:pPr>
+      <w:r>
+        <w:t>Area under the curve (AUC)</w:t>
+      </w:r>
+      <w:r>
+        <w:t>:</w:t>
+      </w:r>
+      <w:r>
+        <w:t xml:space="preserve"> Area between</w:t>
+      </w:r>
+      <w:r>
+        <w:t xml:space="preserve"> the actual trajectory and the optimal path (a straight line connecting the start and end points). Are</w:t>
+      </w:r>
+      <w:r>
+        <w:t>a</w:t>
+      </w:r>
+      <w:r>
+        <w:t xml:space="preserve"> central to the optimal path is considered positive, while area lateral to it is considered negative.</w:t>
+      </w:r>
+      <w:r>
+        <w:t xml:space="preserve"> </w:t>
+      </w:r>
+      <w:r>
+        <w:t>The area is evaluated for each trial separately.</w:t>
+      </w:r>
+    </w:p>
+    <w:p>
+      <w:pPr>
+        <w:pStyle w:val="NoSpacing"/>
+        <w:numPr>
+          <w:ilvl w:val="0"/>
+          <w:numId w:val="3"/>
+        </w:numPr>
+        <w:bidi w:val="0"/>
+      </w:pPr>
+      <w:r>
+        <w:t xml:space="preserve">Reach area: </w:t>
+      </w:r>
+      <w:r>
+        <w:t>A</w:t>
+      </w:r>
+      <w:r>
+        <w:t xml:space="preserve">rea between the average </w:t>
+      </w:r>
+      <w:r>
+        <w:t xml:space="preserve">path </w:t>
+      </w:r>
+      <w:r>
+        <w:t xml:space="preserve">to </w:t>
+      </w:r>
+      <w:r>
+        <w:t xml:space="preserve">a left target and </w:t>
+      </w:r>
+      <w:r>
+        <w:t xml:space="preserve">an </w:t>
+      </w:r>
+      <w:r>
+        <w:t>average path to a right target</w:t>
+      </w:r>
+      <w:r>
+        <w:t xml:space="preserve"> in a single condition (congruent / incongruent).</w:t>
+      </w:r>
+      <w:r>
+        <w:t xml:space="preserve"> Path is averaged across trials in a single condition.</w:t>
+      </w:r>
+    </w:p>
+    <w:p>
+      <w:pPr>
+        <w:pStyle w:val="NoSpacing"/>
+        <w:numPr>
+          <w:ilvl w:val="0"/>
+          <w:numId w:val="3"/>
+        </w:numPr>
+        <w:bidi w:val="0"/>
+      </w:pPr>
+      <w:r>
+        <w:t>Response time: The time it takes a subject to categorize the target as natural / artificial, measured from target display</w:t>
+      </w:r>
+      <w:r>
+        <w:t xml:space="preserve"> until keyboard response</w:t>
+      </w:r>
+      <w:r>
+        <w:t>.</w:t>
+      </w:r>
+    </w:p>
+    <w:p>
+      <w:pPr>
+        <w:pStyle w:val="NoSpacing"/>
+        <w:bidi w:val="0"/>
+      </w:pPr>
+    </w:p>
+    <w:p>
+      <w:pPr>
+        <w:pStyle w:val="Heading3"/>
+        <w:bidi w:val="0"/>
+      </w:pPr>
+      <w:r>
+        <w:t>Planned sample</w:t>
+      </w:r>
+    </w:p>
+    <w:p>
+      <w:pPr>
+        <w:pStyle w:val="NoSpacing"/>
+        <w:bidi w:val="0"/>
+        <w:rPr>
+          <w:iCs/>
+        </w:rPr>
+      </w:pPr>
+      <w:r>
+        <w:rPr>
+          <w:iCs/>
+        </w:rPr>
+        <w:t xml:space="preserve">All subjects will be right-handed, </w:t>
+      </w:r>
+      <w:r>
+        <w:rPr>
+          <w:iCs/>
+        </w:rPr>
+        <w:t xml:space="preserve">native Hebrew speakers who aren't color blind have </w:t>
+      </w:r>
+      <w:r>
+        <w:rPr>
+          <w:iCs/>
+        </w:rPr>
+        <w:t>normal or corrected-to-normal vision using contact lenses (</w:t>
+      </w:r>
+      <w:r>
+        <w:rPr>
+          <w:iCs/>
+        </w:rPr>
+        <w:t xml:space="preserve">the reflection on glasses could </w:t>
+      </w:r>
+      <w:r>
+        <w:rPr>
+          <w:iCs/>
+        </w:rPr>
+        <w:t xml:space="preserve">create </w:t>
+      </w:r>
+      <w:r>
+        <w:rPr>
+          <w:iCs/>
+        </w:rPr>
+        <w:t>problems with the motion tracking system</w:t>
+      </w:r>
+      <w:r>
+        <w:rPr>
+          <w:iCs/>
+        </w:rPr>
+        <w:t xml:space="preserve">). Only subjects declaring that they have no neurological, attentional, or mental disorders, and not taking psychiatric medicines, will be included. </w:t>
+      </w:r>
+    </w:p>
+    <w:p>
+      <w:pPr>
+        <w:pStyle w:val="NoSpacing"/>
+        <w:bidi w:val="0"/>
+        <w:rPr>
+          <w:iCs/>
+        </w:rPr>
+      </w:pPr>
+      <w:r>
+        <w:rPr>
+          <w:iCs/>
+        </w:rPr>
+        <w:t xml:space="preserve">Data will be collected at Prof. </w:t>
+      </w:r>
+      <w:proofErr w:type="spellStart"/>
+      <w:r>
+        <w:rPr>
+          <w:iCs/>
+        </w:rPr>
+        <w:t>Liad</w:t>
+      </w:r>
+      <w:proofErr w:type="spellEnd"/>
+      <w:r>
+        <w:rPr>
+          <w:iCs/>
+        </w:rPr>
+        <w:t xml:space="preserve"> </w:t>
+      </w:r>
+      <w:proofErr w:type="spellStart"/>
+      <w:r>
+        <w:rPr>
+          <w:iCs/>
+        </w:rPr>
+        <w:t>Mudrik's</w:t>
+      </w:r>
+      <w:proofErr w:type="spellEnd"/>
+      <w:r>
+        <w:rPr>
+          <w:iCs/>
+        </w:rPr>
+        <w:t xml:space="preserve"> lab of high cognition in Tel-Aviv University, from students or other young adults at the ages of 18-35, </w:t>
+      </w:r>
+      <w:r>
+        <w:rPr>
+          <w:iCs/>
+        </w:rPr>
+        <w:t xml:space="preserve">in two </w:t>
+      </w:r>
+      <w:proofErr w:type="gramStart"/>
+      <w:r>
+        <w:rPr>
+          <w:iCs/>
+        </w:rPr>
+        <w:t>session</w:t>
+      </w:r>
+      <w:proofErr w:type="gramEnd"/>
+      <w:r>
+        <w:rPr>
+          <w:iCs/>
+        </w:rPr>
+        <w:t xml:space="preserve"> on two </w:t>
+      </w:r>
+      <w:r>
+        <w:rPr>
+          <w:iCs/>
+        </w:rPr>
+        <w:t>consecutive</w:t>
+      </w:r>
+      <w:r>
+        <w:rPr>
+          <w:iCs/>
+        </w:rPr>
+        <w:t xml:space="preserve"> days, the first lasting 30 minutes and the second lasting 90 minutes.</w:t>
+      </w:r>
+    </w:p>
+    <w:p>
+      <w:pPr>
+        <w:pStyle w:val="NoSpacing"/>
+        <w:bidi w:val="0"/>
+        <w:rPr>
+          <w:iCs/>
+        </w:rPr>
+      </w:pPr>
+      <w:r>
+        <w:rPr>
+          <w:iCs/>
+        </w:rPr>
+        <w:t>Subjects will be reimbursed with course credit or cash payment.</w:t>
+      </w:r>
+    </w:p>
+    <w:p>
+      <w:pPr>
+        <w:pStyle w:val="Heading3"/>
+        <w:bidi w:val="0"/>
+      </w:pPr>
+      <w:r>
+        <w:t>Sample size estimation</w:t>
+      </w:r>
+    </w:p>
+    <w:p>
+      <w:pPr>
+        <w:pStyle w:val="NoSpacing"/>
+        <w:bidi w:val="0"/>
+      </w:pPr>
+    </w:p>
+    <w:p>
+      <w:pPr>
+        <w:pStyle w:val="Heading4"/>
+        <w:bidi w:val="0"/>
+      </w:pPr>
+      <w:r>
+        <w:t>Non-parametric sample size estimation</w:t>
+      </w:r>
+    </w:p>
+    <w:p>
+      <w:pPr>
+        <w:pStyle w:val="NoSpacing"/>
+        <w:bidi w:val="0"/>
+      </w:pPr>
+      <w:r>
+        <w:t>To estimate the required sample size for receiving a power of 0.8 we used resampling of the data.</w:t>
+      </w:r>
+    </w:p>
+    <w:p>
+      <w:pPr>
+        <w:pStyle w:val="NoSpacing"/>
+        <w:bidi w:val="0"/>
+      </w:pPr>
+      <w:r>
+        <w:lastRenderedPageBreak/>
+        <w:t xml:space="preserve">We sampled </w:t>
+      </w:r>
+      <w:r>
+        <w:t xml:space="preserve">with replacement </w:t>
+      </w:r>
+      <w:r>
+        <w:rPr>
+          <w:i/>
+          <w:iCs/>
+        </w:rPr>
+        <w:t>n</w:t>
+      </w:r>
+      <w:r>
+        <w:t xml:space="preserve"> subjects out of the </w:t>
+      </w:r>
+      <w:r>
+        <w:rPr>
+          <w:i/>
+          <w:iCs/>
+        </w:rPr>
+        <w:t>N</w:t>
+      </w:r>
+      <w:r>
+        <w:rPr>
+          <w:i/>
+          <w:iCs/>
+        </w:rPr>
+        <w:t xml:space="preserve"> </w:t>
+      </w:r>
+      <w:r>
+        <w:t xml:space="preserve">= 20 </w:t>
+      </w:r>
+      <w:r>
+        <w:t xml:space="preserve">available subjects from the pilot </w:t>
+      </w:r>
+      <w:proofErr w:type="gramStart"/>
+      <w:r>
+        <w:t>study, and</w:t>
+      </w:r>
+      <w:proofErr w:type="gramEnd"/>
+      <w:r>
+        <w:t xml:space="preserve"> calculated the effect size and </w:t>
+      </w:r>
+      <w:r>
+        <w:rPr>
+          <w:i/>
+          <w:iCs/>
+        </w:rPr>
+        <w:t xml:space="preserve">p-value </w:t>
+      </w:r>
+      <w:r>
+        <w:t xml:space="preserve">on that sample. </w:t>
+      </w:r>
+      <w:r>
+        <w:t>This was done 10</w:t>
+      </w:r>
+      <w:r>
+        <w:rPr>
+          <w:vertAlign w:val="superscript"/>
+        </w:rPr>
+        <w:t>4</w:t>
+      </w:r>
+      <w:r>
+        <w:t xml:space="preserve"> times for each sample size</w:t>
+      </w:r>
+      <w:r>
+        <w:t xml:space="preserve"> from 1 to 20,</w:t>
+      </w:r>
+      <w:r>
+        <w:t xml:space="preserve"> and the percent of significant </w:t>
+      </w:r>
+      <w:r>
+        <w:rPr>
+          <w:i/>
+          <w:iCs/>
+        </w:rPr>
+        <w:t>p-values</w:t>
+      </w:r>
+      <w:r>
+        <w:t xml:space="preserve"> was </w:t>
+      </w:r>
+      <w:r>
+        <w:t>computed</w:t>
+      </w:r>
+      <w:r>
+        <w:t xml:space="preserve"> for each sample size</w:t>
+      </w:r>
+      <w:r>
+        <w:t>.</w:t>
+      </w:r>
+      <w:r>
+        <w:t xml:space="preserve"> This estimate was used as power.</w:t>
+      </w:r>
+    </w:p>
+    <w:p>
+      <w:pPr>
+        <w:pStyle w:val="NoSpacing"/>
+        <w:bidi w:val="0"/>
+      </w:pPr>
+    </w:p>
+    <w:p>
+      <w:pPr>
+        <w:pStyle w:val="Heading4"/>
+        <w:bidi w:val="0"/>
+      </w:pPr>
+      <w:r>
+        <w:t>Parametric power estimation</w:t>
+      </w:r>
+    </w:p>
+    <w:p>
+      <w:pPr>
+        <w:pStyle w:val="Heading3"/>
+        <w:bidi w:val="0"/>
+        <w:rPr>
+          <w:rtl/>
+        </w:rPr>
+      </w:pPr>
+      <w:r>
+        <w:t>Exclusion criteria</w:t>
+      </w:r>
+    </w:p>
+    <w:p>
+      <w:pPr>
+        <w:pStyle w:val="NoSpacing"/>
+        <w:bidi w:val="0"/>
+      </w:pPr>
+      <w:r>
+        <w:t>@@ Add exclusion criteria after adding the keyboard experiment @@</w:t>
+      </w:r>
+    </w:p>
+    <w:p>
+      <w:pPr>
+        <w:pStyle w:val="NoSpacing"/>
+        <w:bidi w:val="0"/>
+      </w:pPr>
+      <w:r>
+        <w:t>The following trials will be excluded:</w:t>
+      </w:r>
+    </w:p>
+    <w:p>
+      <w:pPr>
+        <w:pStyle w:val="NoSpacing"/>
+        <w:numPr>
+          <w:ilvl w:val="0"/>
+          <w:numId w:val="5"/>
+        </w:numPr>
+        <w:bidi w:val="0"/>
+      </w:pPr>
+      <w:r>
+        <w:t xml:space="preserve">Trials in which there was a technical malfunction </w:t>
+      </w:r>
+      <w:r>
+        <w:t xml:space="preserve">with </w:t>
+      </w:r>
+      <w:r>
+        <w:t xml:space="preserve">the </w:t>
+      </w:r>
+      <w:r>
+        <w:t xml:space="preserve">setup </w:t>
+      </w:r>
+      <w:r>
+        <w:t xml:space="preserve">or </w:t>
+      </w:r>
+      <w:r>
+        <w:t>recording:</w:t>
+      </w:r>
+    </w:p>
+    <w:p>
+      <w:pPr>
+        <w:pStyle w:val="NoSpacing"/>
+        <w:numPr>
+          <w:ilvl w:val="1"/>
+          <w:numId w:val="5"/>
+        </w:numPr>
+        <w:bidi w:val="0"/>
+      </w:pPr>
+      <w:r>
+        <w:t>O</w:t>
+      </w:r>
+      <w:r>
+        <w:t xml:space="preserve">ver </w:t>
+      </w:r>
+      <w:r>
+        <w:t>100ms of missing samples</w:t>
+      </w:r>
+      <w:r>
+        <w:t xml:space="preserve"> in the trajectory</w:t>
+      </w:r>
+      <w:r>
+        <w:t>.</w:t>
+      </w:r>
+    </w:p>
+    <w:p>
+      <w:pPr>
+        <w:pStyle w:val="NoSpacing"/>
+        <w:numPr>
+          <w:ilvl w:val="1"/>
+          <w:numId w:val="5"/>
+        </w:numPr>
+        <w:bidi w:val="0"/>
+      </w:pPr>
+      <w:r>
+        <w:t>L</w:t>
+      </w:r>
+      <w:r>
+        <w:t xml:space="preserve">ess than 100ms of </w:t>
+      </w:r>
+      <w:r>
+        <w:t xml:space="preserve">existing </w:t>
+      </w:r>
+      <w:r>
+        <w:t xml:space="preserve">samples in the </w:t>
+      </w:r>
+      <w:r>
+        <w:t>trajectory.</w:t>
+      </w:r>
+    </w:p>
+    <w:p>
+      <w:pPr>
+        <w:pStyle w:val="NoSpacing"/>
+        <w:numPr>
+          <w:ilvl w:val="1"/>
+          <w:numId w:val="5"/>
+        </w:numPr>
+        <w:bidi w:val="0"/>
+      </w:pPr>
+      <w:r>
+        <w:t>Stimuli presentation time deviated from desired duration by more than 2ms.</w:t>
+      </w:r>
+    </w:p>
+    <w:p>
+      <w:pPr>
+        <w:pStyle w:val="NoSpacing"/>
+        <w:numPr>
+          <w:ilvl w:val="0"/>
+          <w:numId w:val="5"/>
+        </w:numPr>
+        <w:bidi w:val="0"/>
+      </w:pPr>
+      <w:r>
+        <w:t>Trials in which the subject provided a p</w:t>
+      </w:r>
+      <w:r>
+        <w:t>roblematic response:</w:t>
+      </w:r>
+    </w:p>
+    <w:p>
+      <w:pPr>
+        <w:pStyle w:val="NoSpacing"/>
+        <w:numPr>
+          <w:ilvl w:val="1"/>
+          <w:numId w:val="5"/>
+        </w:numPr>
+        <w:bidi w:val="0"/>
+      </w:pPr>
+      <w:r>
+        <w:t>S</w:t>
+      </w:r>
+      <w:r>
+        <w:t xml:space="preserve">hort reach distance: the reach on the </w:t>
+      </w:r>
+      <w:r>
+        <w:rPr>
+          <w:i/>
+          <w:iCs/>
+        </w:rPr>
+        <w:t xml:space="preserve">Z </w:t>
+      </w:r>
+      <w:r>
+        <w:t xml:space="preserve">axis is shorter than </w:t>
+      </w:r>
+      <w:r>
+        <w:t>the distance between the starting point and the screen minus the finger size.</w:t>
+      </w:r>
+    </w:p>
+    <w:p>
+      <w:pPr>
+        <w:pStyle w:val="NoSpacing"/>
+        <w:numPr>
+          <w:ilvl w:val="1"/>
+          <w:numId w:val="5"/>
+        </w:numPr>
+        <w:bidi w:val="0"/>
+      </w:pPr>
+      <w:r>
+        <w:t xml:space="preserve">Missed </w:t>
+      </w:r>
+      <w:r>
+        <w:t xml:space="preserve">both </w:t>
+      </w:r>
+      <w:r>
+        <w:t>target</w:t>
+      </w:r>
+      <w:r>
+        <w:t>s:</w:t>
+      </w:r>
+      <w:r>
+        <w:t xml:space="preserve"> </w:t>
+      </w:r>
+      <w:r>
+        <w:t xml:space="preserve">touch point </w:t>
+      </w:r>
+      <w:r>
+        <w:t>is outside a 12cm radius circle surrounding each target</w:t>
+      </w:r>
+      <w:r>
+        <w:t xml:space="preserve"> </w:t>
+      </w:r>
+      <w:proofErr w:type="spellStart"/>
+      <w:r>
+        <w:t>laying</w:t>
+      </w:r>
+      <w:proofErr w:type="spellEnd"/>
+      <w:r>
+        <w:t xml:space="preserve"> flat on the screen</w:t>
+      </w:r>
+      <w:r>
+        <w:t>.</w:t>
+      </w:r>
+    </w:p>
+    <w:p>
+      <w:pPr>
+        <w:pStyle w:val="NoSpacing"/>
+        <w:numPr>
+          <w:ilvl w:val="1"/>
+          <w:numId w:val="5"/>
+        </w:numPr>
+        <w:bidi w:val="0"/>
+      </w:pPr>
+      <w:r>
+        <w:t>M</w:t>
+      </w:r>
+      <w:r>
+        <w:t>oved too early (less than 100ms after target display, implying a planned response), too late (more than 320ms after target was displayed) or too slow (time to reach the screen from movement onset was longer than 420ms).</w:t>
+      </w:r>
+    </w:p>
+    <w:p>
+      <w:pPr>
+        <w:pStyle w:val="NoSpacing"/>
+        <w:numPr>
+          <w:ilvl w:val="1"/>
+          <w:numId w:val="5"/>
+        </w:numPr>
+        <w:bidi w:val="0"/>
+      </w:pPr>
+      <w:r>
+        <w:t>W</w:t>
+      </w:r>
+      <w:r>
+        <w:t xml:space="preserve">rong answer </w:t>
+      </w:r>
+      <w:r>
+        <w:t xml:space="preserve">in </w:t>
+      </w:r>
+      <w:r>
+        <w:t>categorizing the target. Cognitive processes on correct and incorrect answers may be different. @@ Find a citation for this or ask Craig @@</w:t>
+      </w:r>
+    </w:p>
+    <w:p>
+      <w:pPr>
+        <w:pStyle w:val="NoSpacing"/>
+        <w:bidi w:val="0"/>
+      </w:pPr>
+      <w:r>
+        <w:t>The following subjects will be excluded:</w:t>
+      </w:r>
+    </w:p>
+    <w:p>
+      <w:pPr>
+        <w:pStyle w:val="NoSpacing"/>
+        <w:bidi w:val="0"/>
+      </w:pPr>
+      <w:r>
+        <w:t>During data collection:</w:t>
+      </w:r>
+    </w:p>
+    <w:p>
+      <w:pPr>
+        <w:pStyle w:val="NoSpacing"/>
+        <w:numPr>
+          <w:ilvl w:val="0"/>
+          <w:numId w:val="6"/>
+        </w:numPr>
+        <w:bidi w:val="0"/>
+        <w:rPr>
+          <w:color w:val="FF0000"/>
+        </w:rPr>
+      </w:pPr>
+      <w:r>
+        <w:t>Who</w:t>
+      </w:r>
+      <w:r>
+        <w:t xml:space="preserve"> failed to response within the time constraints on at least 30% of the trails on the training </w:t>
+      </w:r>
+      <w:proofErr w:type="gramStart"/>
+      <w:r>
+        <w:t>day.</w:t>
+      </w:r>
+      <w:proofErr w:type="gramEnd"/>
+      <w:r>
+        <w:t xml:space="preserve"> This implies the subject won't be able to </w:t>
+      </w:r>
+      <w:r>
+        <w:t>handle the required response times on the test day</w:t>
+      </w:r>
+      <w:r>
+        <w:t>, and thus he will be disqualified</w:t>
+      </w:r>
+      <w:r>
+        <w:t>.</w:t>
+      </w:r>
+      <w:r>
+        <w:t xml:space="preserve"> </w:t>
+      </w:r>
+      <w:r>
+        <w:rPr>
+          <w:color w:val="FF0000"/>
+        </w:rPr>
+        <w:t xml:space="preserve">@@ Add this criterion to the consent form and to the analysis </w:t>
+      </w:r>
+      <w:r>
+        <w:rPr>
+          <w:color w:val="FF0000"/>
+        </w:rPr>
+        <w:t xml:space="preserve">(Put a threshold of 30% in code) </w:t>
+      </w:r>
+      <w:r>
+        <w:rPr>
+          <w:color w:val="FF0000"/>
+        </w:rPr>
+        <w:t xml:space="preserve">(Insert the </w:t>
+      </w:r>
+      <w:r>
+        <w:rPr>
+          <w:color w:val="FF0000"/>
+        </w:rPr>
+        <w:t xml:space="preserve">checkDay1 to the tests or something to make sure you run it after every </w:t>
+      </w:r>
+      <w:proofErr w:type="gramStart"/>
+      <w:r>
+        <w:rPr>
+          <w:color w:val="FF0000"/>
+        </w:rPr>
+        <w:t>subjects</w:t>
+      </w:r>
+      <w:proofErr w:type="gramEnd"/>
+      <w:r>
+        <w:rPr>
+          <w:color w:val="FF0000"/>
+        </w:rPr>
+        <w:t>) @@</w:t>
+      </w:r>
+    </w:p>
+    <w:p>
+      <w:pPr>
+        <w:pStyle w:val="NoSpacing"/>
+        <w:bidi w:val="0"/>
+      </w:pPr>
+      <w:r>
+        <w:t>After data collection:</w:t>
+      </w:r>
+    </w:p>
+    <w:p>
+      <w:pPr>
+        <w:pStyle w:val="NoSpacing"/>
+        <w:numPr>
+          <w:ilvl w:val="0"/>
+          <w:numId w:val="6"/>
+        </w:numPr>
+        <w:bidi w:val="0"/>
+      </w:pPr>
+      <w:r>
+        <w:rPr>
+          <w:rFonts w:hint="cs"/>
+        </w:rPr>
+        <w:t>W</w:t>
+      </w:r>
+      <w:r>
+        <w:t xml:space="preserve">ho has less than </w:t>
+      </w:r>
+      <w:r>
+        <w:t>30</w:t>
+      </w:r>
+      <w:r>
+        <w:t xml:space="preserve"> valid (that weren't excluded) trials</w:t>
+      </w:r>
+      <w:r>
+        <w:t xml:space="preserve"> in each </w:t>
+      </w:r>
+      <w:r>
+        <w:t xml:space="preserve">level of the congruency </w:t>
+      </w:r>
+      <w:proofErr w:type="gramStart"/>
+      <w:r>
+        <w:t>IV</w:t>
+      </w:r>
+      <w:r>
+        <w:t>.</w:t>
+      </w:r>
+      <w:proofErr w:type="gramEnd"/>
+    </w:p>
+    <w:p>
+      <w:pPr>
+        <w:pStyle w:val="NoSpacing"/>
+        <w:numPr>
+          <w:ilvl w:val="0"/>
+          <w:numId w:val="6"/>
+        </w:numPr>
+        <w:bidi w:val="0"/>
+      </w:pPr>
+      <w:r>
+        <w:t>Who's answer at categorizing the target are found to be at chance level in a binomial test.</w:t>
+      </w:r>
+    </w:p>
+    <w:p>
+      <w:pPr>
+        <w:pStyle w:val="NoSpacing"/>
+        <w:numPr>
+          <w:ilvl w:val="0"/>
+          <w:numId w:val="6"/>
+        </w:numPr>
+        <w:bidi w:val="0"/>
+      </w:pPr>
+      <w:r>
+        <w:t xml:space="preserve">Who's answer at </w:t>
+      </w:r>
+      <w:r>
+        <w:t xml:space="preserve">recognizing </w:t>
+      </w:r>
+      <w:r>
+        <w:t xml:space="preserve">the </w:t>
+      </w:r>
+      <w:r>
+        <w:t xml:space="preserve">prime </w:t>
+      </w:r>
+      <w:r>
+        <w:t xml:space="preserve">are found to be </w:t>
+      </w:r>
+      <w:r>
+        <w:t>better than</w:t>
+      </w:r>
+      <w:r>
+        <w:t xml:space="preserve"> chance level in a binomial test.</w:t>
+      </w:r>
     </w:p>
     <w:sectPr>
       <w:pgSz w:w="12240" w:h="15840"/>
@@ -355,9 +2294,433 @@
 </w:document>
 </file>
 
+<file path=word/comments.xml><?xml version="1.0" encoding="utf-8"?>
+<w:comments xmlns:wpc="http://schemas.microsoft.com/office/word/2010/wordprocessingCanvas" xmlns:cx="http://schemas.microsoft.com/office/drawing/2014/chartex" xmlns:cx1="http://schemas.microsoft.com/office/drawing/2015/9/8/chartex" xmlns:cx2="http://schemas.microsoft.com/office/drawing/2015/10/21/chartex" xmlns:cx3="http://schemas.microsoft.com/office/drawing/2016/5/9/chartex" xmlns:cx4="http://schemas.microsoft.com/office/drawing/2016/5/10/chartex" xmlns:cx5="http://schemas.microsoft.com/office/drawing/2016/5/11/chartex" xmlns:cx6="http://schemas.microsoft.com/office/drawing/2016/5/12/chartex" xmlns:cx7="http://schemas.microsoft.com/office/drawing/2016/5/13/chartex" xmlns:cx8="http://schemas.microsoft.com/office/drawing/2016/5/14/chartex" xmlns:mc="http://schemas.openxmlformats.org/markup-compatibility/2006" xmlns:aink="http://schemas.microsoft.com/office/drawing/2016/ink" xmlns:am3d="http://schemas.microsoft.com/office/drawing/2017/model3d" xmlns:o="urn:schemas-microsoft-com:office:office" xmlns:r="http://schemas.openxmlformats.org/officeDocument/2006/relationships" xmlns:m="http://schemas.openxmlformats.org/officeDocument/2006/math" xmlns:v="urn:schemas-microsoft-com:vml" xmlns:wp14="http://schemas.microsoft.com/office/word/2010/wordprocessingDrawing" xmlns:wp="http://schemas.openxmlformats.org/drawingml/2006/wordprocessingDrawing" xmlns:w10="urn:schemas-microsoft-com:office:word" xmlns:w="http://schemas.openxmlformats.org/wordprocessingml/2006/main" xmlns:w14="http://schemas.microsoft.com/office/word/2010/wordml" xmlns:w15="http://schemas.microsoft.com/office/word/2012/wordml" xmlns:w16cex="http://schemas.microsoft.com/office/word/2018/wordml/cex" xmlns:w16cid="http://schemas.microsoft.com/office/word/2016/wordml/cid" xmlns:w16="http://schemas.microsoft.com/office/word/2018/wordml" xmlns:w16sdtdh="http://schemas.microsoft.com/office/word/2020/wordml/sdtdatahash" xmlns:w16se="http://schemas.microsoft.com/office/word/2015/wordml/symex" xmlns:wpg="http://schemas.microsoft.com/office/word/2010/wordprocessingGroup" xmlns:wpi="http://schemas.microsoft.com/office/word/2010/wordprocessingInk" xmlns:wne="http://schemas.microsoft.com/office/word/2006/wordml" xmlns:wps="http://schemas.microsoft.com/office/word/2010/wordprocessingShape" mc:Ignorable="w14 w15 w16se w16cid w16 w16cex w16sdtdh wp14">
+  <w:comment w:id="1" w:author="Chen Heller" w:date="2021-12-19T12:24:00Z" w:initials="CH">
+    <w:p>
+      <w:pPr>
+        <w:pStyle w:val="CommentText"/>
+        <w:bidi w:val="0"/>
+      </w:pPr>
+      <w:r>
+        <w:rPr>
+          <w:rStyle w:val="CommentReference"/>
+        </w:rPr>
+        <w:annotationRef/>
+      </w:r>
+      <w:r>
+        <w:t>Will we include a training day for the keyboard response as well?</w:t>
+      </w:r>
+    </w:p>
+  </w:comment>
+  <w:comment w:id="2" w:author="Chen Heller" w:date="2021-12-19T10:21:00Z" w:initials="CH">
+    <w:p>
+      <w:pPr>
+        <w:pStyle w:val="CommentText"/>
+        <w:bidi w:val="0"/>
+      </w:pPr>
+      <w:r>
+        <w:rPr>
+          <w:rStyle w:val="CommentReference"/>
+        </w:rPr>
+        <w:annotationRef/>
+      </w:r>
+      <w:r>
+        <w:t>Should we even mention it? We are not expecting to see how it affects our results.</w:t>
+      </w:r>
+    </w:p>
+  </w:comment>
+</w:comments>
+</file>
+
+<file path=word/commentsExtended.xml><?xml version="1.0" encoding="utf-8"?>
+<w15:commentsEx xmlns:wpc="http://schemas.microsoft.com/office/word/2010/wordprocessingCanvas" xmlns:cx="http://schemas.microsoft.com/office/drawing/2014/chartex" xmlns:cx1="http://schemas.microsoft.com/office/drawing/2015/9/8/chartex" xmlns:cx2="http://schemas.microsoft.com/office/drawing/2015/10/21/chartex" xmlns:cx3="http://schemas.microsoft.com/office/drawing/2016/5/9/chartex" xmlns:cx4="http://schemas.microsoft.com/office/drawing/2016/5/10/chartex" xmlns:cx5="http://schemas.microsoft.com/office/drawing/2016/5/11/chartex" xmlns:cx6="http://schemas.microsoft.com/office/drawing/2016/5/12/chartex" xmlns:cx7="http://schemas.microsoft.com/office/drawing/2016/5/13/chartex" xmlns:cx8="http://schemas.microsoft.com/office/drawing/2016/5/14/chartex" xmlns:mc="http://schemas.openxmlformats.org/markup-compatibility/2006" xmlns:aink="http://schemas.microsoft.com/office/drawing/2016/ink" xmlns:am3d="http://schemas.microsoft.com/office/drawing/2017/model3d" xmlns:o="urn:schemas-microsoft-com:office:office" xmlns:r="http://schemas.openxmlformats.org/officeDocument/2006/relationships" xmlns:m="http://schemas.openxmlformats.org/officeDocument/2006/math" xmlns:v="urn:schemas-microsoft-com:vml" xmlns:wp14="http://schemas.microsoft.com/office/word/2010/wordprocessingDrawing" xmlns:wp="http://schemas.openxmlformats.org/drawingml/2006/wordprocessingDrawing" xmlns:w10="urn:schemas-microsoft-com:office:word" xmlns:w="http://schemas.openxmlformats.org/wordprocessingml/2006/main" xmlns:w14="http://schemas.microsoft.com/office/word/2010/wordml" xmlns:w15="http://schemas.microsoft.com/office/word/2012/wordml" xmlns:w16cex="http://schemas.microsoft.com/office/word/2018/wordml/cex" xmlns:w16cid="http://schemas.microsoft.com/office/word/2016/wordml/cid" xmlns:w16="http://schemas.microsoft.com/office/word/2018/wordml" xmlns:w16sdtdh="http://schemas.microsoft.com/office/word/2020/wordml/sdtdatahash" xmlns:w16se="http://schemas.microsoft.com/office/word/2015/wordml/symex" xmlns:wpg="http://schemas.microsoft.com/office/word/2010/wordprocessingGroup" xmlns:wpi="http://schemas.microsoft.com/office/word/2010/wordprocessingInk" xmlns:wne="http://schemas.microsoft.com/office/word/2006/wordml" xmlns:wps="http://schemas.microsoft.com/office/word/2010/wordprocessingShape" mc:Ignorable="w14 w15 w16se w16cid w16 w16cex w16sdtdh wp14">
+  <w15:commentEx w15:paraId="44CC2BE7" w15:done="0"/>
+  <w15:commentEx w15:paraId="32F799BE" w15:done="0"/>
+</w15:commentsEx>
+</file>
+
+<file path=word/commentsExtensible.xml><?xml version="1.0" encoding="utf-8"?>
+<w16cex:commentsExtensible xmlns:wpc="http://schemas.microsoft.com/office/word/2010/wordprocessingCanvas" xmlns:cx="http://schemas.microsoft.com/office/drawing/2014/chartex" xmlns:cx1="http://schemas.microsoft.com/office/drawing/2015/9/8/chartex" xmlns:cx2="http://schemas.microsoft.com/office/drawing/2015/10/21/chartex" xmlns:cx3="http://schemas.microsoft.com/office/drawing/2016/5/9/chartex" xmlns:cx4="http://schemas.microsoft.com/office/drawing/2016/5/10/chartex" xmlns:cx5="http://schemas.microsoft.com/office/drawing/2016/5/11/chartex" xmlns:cx6="http://schemas.microsoft.com/office/drawing/2016/5/12/chartex" xmlns:cx7="http://schemas.microsoft.com/office/drawing/2016/5/13/chartex" xmlns:cx8="http://schemas.microsoft.com/office/drawing/2016/5/14/chartex" xmlns:mc="http://schemas.openxmlformats.org/markup-compatibility/2006" xmlns:aink="http://schemas.microsoft.com/office/drawing/2016/ink" xmlns:am3d="http://schemas.microsoft.com/office/drawing/2017/model3d" xmlns:o="urn:schemas-microsoft-com:office:office" xmlns:r="http://schemas.openxmlformats.org/officeDocument/2006/relationships" xmlns:m="http://schemas.openxmlformats.org/officeDocument/2006/math" xmlns:v="urn:schemas-microsoft-com:vml" xmlns:wp14="http://schemas.microsoft.com/office/word/2010/wordprocessingDrawing" xmlns:wp="http://schemas.openxmlformats.org/drawingml/2006/wordprocessingDrawing" xmlns:w10="urn:schemas-microsoft-com:office:word" xmlns:w="http://schemas.openxmlformats.org/wordprocessingml/2006/main" xmlns:w14="http://schemas.microsoft.com/office/word/2010/wordml" xmlns:w15="http://schemas.microsoft.com/office/word/2012/wordml" xmlns:w16cex="http://schemas.microsoft.com/office/word/2018/wordml/cex" xmlns:w16cid="http://schemas.microsoft.com/office/word/2016/wordml/cid" xmlns:w16="http://schemas.microsoft.com/office/word/2018/wordml" xmlns:w16sdtdh="http://schemas.microsoft.com/office/word/2020/wordml/sdtdatahash" xmlns:w16se="http://schemas.microsoft.com/office/word/2015/wordml/symex" xmlns:wpg="http://schemas.microsoft.com/office/word/2010/wordprocessingGroup" xmlns:wpi="http://schemas.microsoft.com/office/word/2010/wordprocessingInk" xmlns:wne="http://schemas.microsoft.com/office/word/2006/wordml" xmlns:wps="http://schemas.microsoft.com/office/word/2010/wordprocessingShape" mc:Ignorable="w14 w15 w16se w16cid w16 w16cex w16sdtdh wp14">
+  <w16cex:commentExtensible w16cex:durableId="2569A2EE" w16cex:dateUtc="2021-12-19T10:24:00Z"/>
+  <w16cex:commentExtensible w16cex:durableId="25698642" w16cex:dateUtc="2021-12-19T08:21:00Z"/>
+</w16cex:commentsExtensible>
+</file>
+
+<file path=word/commentsIds.xml><?xml version="1.0" encoding="utf-8"?>
+<w16cid:commentsIds xmlns:wpc="http://schemas.microsoft.com/office/word/2010/wordprocessingCanvas" xmlns:cx="http://schemas.microsoft.com/office/drawing/2014/chartex" xmlns:cx1="http://schemas.microsoft.com/office/drawing/2015/9/8/chartex" xmlns:cx2="http://schemas.microsoft.com/office/drawing/2015/10/21/chartex" xmlns:cx3="http://schemas.microsoft.com/office/drawing/2016/5/9/chartex" xmlns:cx4="http://schemas.microsoft.com/office/drawing/2016/5/10/chartex" xmlns:cx5="http://schemas.microsoft.com/office/drawing/2016/5/11/chartex" xmlns:cx6="http://schemas.microsoft.com/office/drawing/2016/5/12/chartex" xmlns:cx7="http://schemas.microsoft.com/office/drawing/2016/5/13/chartex" xmlns:cx8="http://schemas.microsoft.com/office/drawing/2016/5/14/chartex" xmlns:mc="http://schemas.openxmlformats.org/markup-compatibility/2006" xmlns:aink="http://schemas.microsoft.com/office/drawing/2016/ink" xmlns:am3d="http://schemas.microsoft.com/office/drawing/2017/model3d" xmlns:o="urn:schemas-microsoft-com:office:office" xmlns:r="http://schemas.openxmlformats.org/officeDocument/2006/relationships" xmlns:m="http://schemas.openxmlformats.org/officeDocument/2006/math" xmlns:v="urn:schemas-microsoft-com:vml" xmlns:wp14="http://schemas.microsoft.com/office/word/2010/wordprocessingDrawing" xmlns:wp="http://schemas.openxmlformats.org/drawingml/2006/wordprocessingDrawing" xmlns:w10="urn:schemas-microsoft-com:office:word" xmlns:w="http://schemas.openxmlformats.org/wordprocessingml/2006/main" xmlns:w14="http://schemas.microsoft.com/office/word/2010/wordml" xmlns:w15="http://schemas.microsoft.com/office/word/2012/wordml" xmlns:w16cex="http://schemas.microsoft.com/office/word/2018/wordml/cex" xmlns:w16cid="http://schemas.microsoft.com/office/word/2016/wordml/cid" xmlns:w16="http://schemas.microsoft.com/office/word/2018/wordml" xmlns:w16sdtdh="http://schemas.microsoft.com/office/word/2020/wordml/sdtdatahash" xmlns:w16se="http://schemas.microsoft.com/office/word/2015/wordml/symex" xmlns:wpg="http://schemas.microsoft.com/office/word/2010/wordprocessingGroup" xmlns:wpi="http://schemas.microsoft.com/office/word/2010/wordprocessingInk" xmlns:wne="http://schemas.microsoft.com/office/word/2006/wordml" xmlns:wps="http://schemas.microsoft.com/office/word/2010/wordprocessingShape" mc:Ignorable="w14 w15 w16se w16cid w16 w16cex w16sdtdh wp14">
+  <w16cid:commentId w16cid:paraId="44CC2BE7" w16cid:durableId="2569A2EE"/>
+  <w16cid:commentId w16cid:paraId="32F799BE" w16cid:durableId="25698642"/>
+</w16cid:commentsIds>
+</file>
+
 <file path=word/numbering.xml><?xml version="1.0" encoding="utf-8"?>
 <w:numbering xmlns:wpc="http://schemas.microsoft.com/office/word/2010/wordprocessingCanvas" xmlns:cx="http://schemas.microsoft.com/office/drawing/2014/chartex" xmlns:cx1="http://schemas.microsoft.com/office/drawing/2015/9/8/chartex" xmlns:cx2="http://schemas.microsoft.com/office/drawing/2015/10/21/chartex" xmlns:cx3="http://schemas.microsoft.com/office/drawing/2016/5/9/chartex" xmlns:cx4="http://schemas.microsoft.com/office/drawing/2016/5/10/chartex" xmlns:cx5="http://schemas.microsoft.com/office/drawing/2016/5/11/chartex" xmlns:cx6="http://schemas.microsoft.com/office/drawing/2016/5/12/chartex" xmlns:cx7="http://schemas.microsoft.com/office/drawing/2016/5/13/chartex" xmlns:cx8="http://schemas.microsoft.com/office/drawing/2016/5/14/chartex" xmlns:mc="http://schemas.openxmlformats.org/markup-compatibility/2006" xmlns:aink="http://schemas.microsoft.com/office/drawing/2016/ink" xmlns:am3d="http://schemas.microsoft.com/office/drawing/2017/model3d" xmlns:o="urn:schemas-microsoft-com:office:office" xmlns:r="http://schemas.openxmlformats.org/officeDocument/2006/relationships" xmlns:m="http://schemas.openxmlformats.org/officeDocument/2006/math" xmlns:v="urn:schemas-microsoft-com:vml" xmlns:wp14="http://schemas.microsoft.com/office/word/2010/wordprocessingDrawing" xmlns:wp="http://schemas.openxmlformats.org/drawingml/2006/wordprocessingDrawing" xmlns:w10="urn:schemas-microsoft-com:office:word" xmlns:w="http://schemas.openxmlformats.org/wordprocessingml/2006/main" xmlns:w14="http://schemas.microsoft.com/office/word/2010/wordml" xmlns:w15="http://schemas.microsoft.com/office/word/2012/wordml" xmlns:w16cex="http://schemas.microsoft.com/office/word/2018/wordml/cex" xmlns:w16cid="http://schemas.microsoft.com/office/word/2016/wordml/cid" xmlns:w16="http://schemas.microsoft.com/office/word/2018/wordml" xmlns:w16sdtdh="http://schemas.microsoft.com/office/word/2020/wordml/sdtdatahash" xmlns:w16se="http://schemas.microsoft.com/office/word/2015/wordml/symex" xmlns:wpg="http://schemas.microsoft.com/office/word/2010/wordprocessingGroup" xmlns:wpi="http://schemas.microsoft.com/office/word/2010/wordprocessingInk" xmlns:wne="http://schemas.microsoft.com/office/word/2006/wordml" xmlns:wps="http://schemas.microsoft.com/office/word/2010/wordprocessingShape" mc:Ignorable="w14 w15 w16se w16cid w16 w16cex w16sdtdh wp14">
   <w:abstractNum w:abstractNumId="0" w15:restartNumberingAfterBreak="0">
+    <w:nsid w:val="19160F3F"/>
+    <w:multiLevelType w:val="hybridMultilevel"/>
+    <w:tmpl w:val="E1A86E3C"/>
+    <w:lvl w:ilvl="0" w:tplc="596E5678">
+      <w:start w:val="1"/>
+      <w:numFmt w:val="decimal"/>
+      <w:lvlText w:val="%1."/>
+      <w:lvlJc w:val="left"/>
+      <w:pPr>
+        <w:ind w:left="720" w:hanging="360"/>
+      </w:pPr>
+      <w:rPr>
+        <w:rFonts w:hint="default"/>
+        <w:b/>
+        <w:i w:val="0"/>
+      </w:rPr>
+    </w:lvl>
+    <w:lvl w:ilvl="1" w:tplc="04090019" w:tentative="1">
+      <w:start w:val="1"/>
+      <w:numFmt w:val="lowerLetter"/>
+      <w:lvlText w:val="%2."/>
+      <w:lvlJc w:val="left"/>
+      <w:pPr>
+        <w:ind w:left="1440" w:hanging="360"/>
+      </w:pPr>
+    </w:lvl>
+    <w:lvl w:ilvl="2" w:tplc="0409001B" w:tentative="1">
+      <w:start w:val="1"/>
+      <w:numFmt w:val="lowerRoman"/>
+      <w:lvlText w:val="%3."/>
+      <w:lvlJc w:val="right"/>
+      <w:pPr>
+        <w:ind w:left="2160" w:hanging="180"/>
+      </w:pPr>
+    </w:lvl>
+    <w:lvl w:ilvl="3" w:tplc="0409000F" w:tentative="1">
+      <w:start w:val="1"/>
+      <w:numFmt w:val="decimal"/>
+      <w:lvlText w:val="%4."/>
+      <w:lvlJc w:val="left"/>
+      <w:pPr>
+        <w:ind w:left="2880" w:hanging="360"/>
+      </w:pPr>
+    </w:lvl>
+    <w:lvl w:ilvl="4" w:tplc="04090019" w:tentative="1">
+      <w:start w:val="1"/>
+      <w:numFmt w:val="lowerLetter"/>
+      <w:lvlText w:val="%5."/>
+      <w:lvlJc w:val="left"/>
+      <w:pPr>
+        <w:ind w:left="3600" w:hanging="360"/>
+      </w:pPr>
+    </w:lvl>
+    <w:lvl w:ilvl="5" w:tplc="0409001B" w:tentative="1">
+      <w:start w:val="1"/>
+      <w:numFmt w:val="lowerRoman"/>
+      <w:lvlText w:val="%6."/>
+      <w:lvlJc w:val="right"/>
+      <w:pPr>
+        <w:ind w:left="4320" w:hanging="180"/>
+      </w:pPr>
+    </w:lvl>
+    <w:lvl w:ilvl="6" w:tplc="0409000F" w:tentative="1">
+      <w:start w:val="1"/>
+      <w:numFmt w:val="decimal"/>
+      <w:lvlText w:val="%7."/>
+      <w:lvlJc w:val="left"/>
+      <w:pPr>
+        <w:ind w:left="5040" w:hanging="360"/>
+      </w:pPr>
+    </w:lvl>
+    <w:lvl w:ilvl="7" w:tplc="04090019" w:tentative="1">
+      <w:start w:val="1"/>
+      <w:numFmt w:val="lowerLetter"/>
+      <w:lvlText w:val="%8."/>
+      <w:lvlJc w:val="left"/>
+      <w:pPr>
+        <w:ind w:left="5760" w:hanging="360"/>
+      </w:pPr>
+    </w:lvl>
+    <w:lvl w:ilvl="8" w:tplc="0409001B" w:tentative="1">
+      <w:start w:val="1"/>
+      <w:numFmt w:val="lowerRoman"/>
+      <w:lvlText w:val="%9."/>
+      <w:lvlJc w:val="right"/>
+      <w:pPr>
+        <w:ind w:left="6480" w:hanging="180"/>
+      </w:pPr>
+    </w:lvl>
+  </w:abstractNum>
+  <w:abstractNum w:abstractNumId="1" w15:restartNumberingAfterBreak="0">
+    <w:nsid w:val="3FD3463A"/>
+    <w:multiLevelType w:val="hybridMultilevel"/>
+    <w:tmpl w:val="2EDADF66"/>
+    <w:lvl w:ilvl="0" w:tplc="0409000F">
+      <w:start w:val="1"/>
+      <w:numFmt w:val="decimal"/>
+      <w:lvlText w:val="%1."/>
+      <w:lvlJc w:val="left"/>
+      <w:pPr>
+        <w:ind w:left="1080" w:hanging="360"/>
+      </w:pPr>
+      <w:rPr>
+        <w:rFonts w:hint="default"/>
+      </w:rPr>
+    </w:lvl>
+    <w:lvl w:ilvl="1" w:tplc="FFFFFFFF">
+      <w:start w:val="1"/>
+      <w:numFmt w:val="lowerRoman"/>
+      <w:lvlText w:val="%2."/>
+      <w:lvlJc w:val="right"/>
+      <w:pPr>
+        <w:ind w:left="1800" w:hanging="360"/>
+      </w:pPr>
+    </w:lvl>
+    <w:lvl w:ilvl="2" w:tplc="FFFFFFFF">
+      <w:start w:val="1"/>
+      <w:numFmt w:val="decimal"/>
+      <w:lvlText w:val="%3."/>
+      <w:lvlJc w:val="left"/>
+      <w:pPr>
+        <w:ind w:left="2700" w:hanging="360"/>
+      </w:pPr>
+      <w:rPr>
+        <w:rFonts w:hint="default"/>
+      </w:rPr>
+    </w:lvl>
+    <w:lvl w:ilvl="3" w:tplc="FFFFFFFF" w:tentative="1">
+      <w:start w:val="1"/>
+      <w:numFmt w:val="decimal"/>
+      <w:lvlText w:val="%4."/>
+      <w:lvlJc w:val="left"/>
+      <w:pPr>
+        <w:ind w:left="3240" w:hanging="360"/>
+      </w:pPr>
+    </w:lvl>
+    <w:lvl w:ilvl="4" w:tplc="FFFFFFFF" w:tentative="1">
+      <w:start w:val="1"/>
+      <w:numFmt w:val="lowerLetter"/>
+      <w:lvlText w:val="%5."/>
+      <w:lvlJc w:val="left"/>
+      <w:pPr>
+        <w:ind w:left="3960" w:hanging="360"/>
+      </w:pPr>
+    </w:lvl>
+    <w:lvl w:ilvl="5" w:tplc="FFFFFFFF" w:tentative="1">
+      <w:start w:val="1"/>
+      <w:numFmt w:val="lowerRoman"/>
+      <w:lvlText w:val="%6."/>
+      <w:lvlJc w:val="right"/>
+      <w:pPr>
+        <w:ind w:left="4680" w:hanging="180"/>
+      </w:pPr>
+    </w:lvl>
+    <w:lvl w:ilvl="6" w:tplc="FFFFFFFF" w:tentative="1">
+      <w:start w:val="1"/>
+      <w:numFmt w:val="decimal"/>
+      <w:lvlText w:val="%7."/>
+      <w:lvlJc w:val="left"/>
+      <w:pPr>
+        <w:ind w:left="5400" w:hanging="360"/>
+      </w:pPr>
+    </w:lvl>
+    <w:lvl w:ilvl="7" w:tplc="FFFFFFFF" w:tentative="1">
+      <w:start w:val="1"/>
+      <w:numFmt w:val="lowerLetter"/>
+      <w:lvlText w:val="%8."/>
+      <w:lvlJc w:val="left"/>
+      <w:pPr>
+        <w:ind w:left="6120" w:hanging="360"/>
+      </w:pPr>
+    </w:lvl>
+    <w:lvl w:ilvl="8" w:tplc="FFFFFFFF" w:tentative="1">
+      <w:start w:val="1"/>
+      <w:numFmt w:val="lowerRoman"/>
+      <w:lvlText w:val="%9."/>
+      <w:lvlJc w:val="right"/>
+      <w:pPr>
+        <w:ind w:left="6840" w:hanging="180"/>
+      </w:pPr>
+    </w:lvl>
+  </w:abstractNum>
+  <w:abstractNum w:abstractNumId="2" w15:restartNumberingAfterBreak="0">
+    <w:nsid w:val="44B466E2"/>
+    <w:multiLevelType w:val="hybridMultilevel"/>
+    <w:tmpl w:val="792634BA"/>
+    <w:lvl w:ilvl="0" w:tplc="FFFFFFFF">
+      <w:start w:val="1"/>
+      <w:numFmt w:val="lowerLetter"/>
+      <w:lvlText w:val="%1."/>
+      <w:lvlJc w:val="left"/>
+      <w:pPr>
+        <w:ind w:left="1080" w:hanging="360"/>
+      </w:pPr>
+      <w:rPr>
+        <w:rFonts w:hint="default"/>
+      </w:rPr>
+    </w:lvl>
+    <w:lvl w:ilvl="1" w:tplc="FFFFFFFF" w:tentative="1">
+      <w:start w:val="1"/>
+      <w:numFmt w:val="lowerLetter"/>
+      <w:lvlText w:val="%2."/>
+      <w:lvlJc w:val="left"/>
+      <w:pPr>
+        <w:ind w:left="1800" w:hanging="360"/>
+      </w:pPr>
+    </w:lvl>
+    <w:lvl w:ilvl="2" w:tplc="FFFFFFFF" w:tentative="1">
+      <w:start w:val="1"/>
+      <w:numFmt w:val="lowerRoman"/>
+      <w:lvlText w:val="%3."/>
+      <w:lvlJc w:val="right"/>
+      <w:pPr>
+        <w:ind w:left="2520" w:hanging="180"/>
+      </w:pPr>
+    </w:lvl>
+    <w:lvl w:ilvl="3" w:tplc="FFFFFFFF" w:tentative="1">
+      <w:start w:val="1"/>
+      <w:numFmt w:val="decimal"/>
+      <w:lvlText w:val="%4."/>
+      <w:lvlJc w:val="left"/>
+      <w:pPr>
+        <w:ind w:left="3240" w:hanging="360"/>
+      </w:pPr>
+    </w:lvl>
+    <w:lvl w:ilvl="4" w:tplc="FFFFFFFF" w:tentative="1">
+      <w:start w:val="1"/>
+      <w:numFmt w:val="lowerLetter"/>
+      <w:lvlText w:val="%5."/>
+      <w:lvlJc w:val="left"/>
+      <w:pPr>
+        <w:ind w:left="3960" w:hanging="360"/>
+      </w:pPr>
+    </w:lvl>
+    <w:lvl w:ilvl="5" w:tplc="FFFFFFFF" w:tentative="1">
+      <w:start w:val="1"/>
+      <w:numFmt w:val="lowerRoman"/>
+      <w:lvlText w:val="%6."/>
+      <w:lvlJc w:val="right"/>
+      <w:pPr>
+        <w:ind w:left="4680" w:hanging="180"/>
+      </w:pPr>
+    </w:lvl>
+    <w:lvl w:ilvl="6" w:tplc="FFFFFFFF" w:tentative="1">
+      <w:start w:val="1"/>
+      <w:numFmt w:val="decimal"/>
+      <w:lvlText w:val="%7."/>
+      <w:lvlJc w:val="left"/>
+      <w:pPr>
+        <w:ind w:left="5400" w:hanging="360"/>
+      </w:pPr>
+    </w:lvl>
+    <w:lvl w:ilvl="7" w:tplc="FFFFFFFF" w:tentative="1">
+      <w:start w:val="1"/>
+      <w:numFmt w:val="lowerLetter"/>
+      <w:lvlText w:val="%8."/>
+      <w:lvlJc w:val="left"/>
+      <w:pPr>
+        <w:ind w:left="6120" w:hanging="360"/>
+      </w:pPr>
+    </w:lvl>
+    <w:lvl w:ilvl="8" w:tplc="FFFFFFFF" w:tentative="1">
+      <w:start w:val="1"/>
+      <w:numFmt w:val="lowerRoman"/>
+      <w:lvlText w:val="%9."/>
+      <w:lvlJc w:val="right"/>
+      <w:pPr>
+        <w:ind w:left="6840" w:hanging="180"/>
+      </w:pPr>
+    </w:lvl>
+  </w:abstractNum>
+  <w:abstractNum w:abstractNumId="3" w15:restartNumberingAfterBreak="0">
+    <w:nsid w:val="49B30F0B"/>
+    <w:multiLevelType w:val="hybridMultilevel"/>
+    <w:tmpl w:val="B6AC6258"/>
+    <w:lvl w:ilvl="0" w:tplc="E9643116">
+      <w:start w:val="1"/>
+      <w:numFmt w:val="lowerLetter"/>
+      <w:lvlText w:val="%1."/>
+      <w:lvlJc w:val="left"/>
+      <w:pPr>
+        <w:ind w:left="1080" w:hanging="360"/>
+      </w:pPr>
+      <w:rPr>
+        <w:rFonts w:hint="default"/>
+      </w:rPr>
+    </w:lvl>
+    <w:lvl w:ilvl="1" w:tplc="0409001B">
+      <w:start w:val="1"/>
+      <w:numFmt w:val="lowerRoman"/>
+      <w:lvlText w:val="%2."/>
+      <w:lvlJc w:val="right"/>
+      <w:pPr>
+        <w:ind w:left="1800" w:hanging="360"/>
+      </w:pPr>
+    </w:lvl>
+    <w:lvl w:ilvl="2" w:tplc="2AEC197E">
+      <w:start w:val="1"/>
+      <w:numFmt w:val="decimal"/>
+      <w:lvlText w:val="%3."/>
+      <w:lvlJc w:val="left"/>
+      <w:pPr>
+        <w:ind w:left="2700" w:hanging="360"/>
+      </w:pPr>
+      <w:rPr>
+        <w:rFonts w:hint="default"/>
+      </w:rPr>
+    </w:lvl>
+    <w:lvl w:ilvl="3" w:tplc="0409000F" w:tentative="1">
+      <w:start w:val="1"/>
+      <w:numFmt w:val="decimal"/>
+      <w:lvlText w:val="%4."/>
+      <w:lvlJc w:val="left"/>
+      <w:pPr>
+        <w:ind w:left="3240" w:hanging="360"/>
+      </w:pPr>
+    </w:lvl>
+    <w:lvl w:ilvl="4" w:tplc="04090019" w:tentative="1">
+      <w:start w:val="1"/>
+      <w:numFmt w:val="lowerLetter"/>
+      <w:lvlText w:val="%5."/>
+      <w:lvlJc w:val="left"/>
+      <w:pPr>
+        <w:ind w:left="3960" w:hanging="360"/>
+      </w:pPr>
+    </w:lvl>
+    <w:lvl w:ilvl="5" w:tplc="0409001B" w:tentative="1">
+      <w:start w:val="1"/>
+      <w:numFmt w:val="lowerRoman"/>
+      <w:lvlText w:val="%6."/>
+      <w:lvlJc w:val="right"/>
+      <w:pPr>
+        <w:ind w:left="4680" w:hanging="180"/>
+      </w:pPr>
+    </w:lvl>
+    <w:lvl w:ilvl="6" w:tplc="0409000F" w:tentative="1">
+      <w:start w:val="1"/>
+      <w:numFmt w:val="decimal"/>
+      <w:lvlText w:val="%7."/>
+      <w:lvlJc w:val="left"/>
+      <w:pPr>
+        <w:ind w:left="5400" w:hanging="360"/>
+      </w:pPr>
+    </w:lvl>
+    <w:lvl w:ilvl="7" w:tplc="04090019" w:tentative="1">
+      <w:start w:val="1"/>
+      <w:numFmt w:val="lowerLetter"/>
+      <w:lvlText w:val="%8."/>
+      <w:lvlJc w:val="left"/>
+      <w:pPr>
+        <w:ind w:left="6120" w:hanging="360"/>
+      </w:pPr>
+    </w:lvl>
+    <w:lvl w:ilvl="8" w:tplc="0409001B" w:tentative="1">
+      <w:start w:val="1"/>
+      <w:numFmt w:val="lowerRoman"/>
+      <w:lvlText w:val="%9."/>
+      <w:lvlJc w:val="right"/>
+      <w:pPr>
+        <w:ind w:left="6840" w:hanging="180"/>
+      </w:pPr>
+    </w:lvl>
+  </w:abstractNum>
+  <w:abstractNum w:abstractNumId="4" w15:restartNumberingAfterBreak="0">
     <w:nsid w:val="645B3CBB"/>
     <w:multiLevelType w:val="hybridMultilevel"/>
     <w:tmpl w:val="5674F976"/>
@@ -469,10 +2832,125 @@
       </w:rPr>
     </w:lvl>
   </w:abstractNum>
+  <w:abstractNum w:abstractNumId="5" w15:restartNumberingAfterBreak="0">
+    <w:nsid w:val="67127DA5"/>
+    <w:multiLevelType w:val="hybridMultilevel"/>
+    <w:tmpl w:val="2EDADF66"/>
+    <w:lvl w:ilvl="0" w:tplc="FFFFFFFF">
+      <w:start w:val="1"/>
+      <w:numFmt w:val="decimal"/>
+      <w:lvlText w:val="%1."/>
+      <w:lvlJc w:val="left"/>
+      <w:pPr>
+        <w:ind w:left="1080" w:hanging="360"/>
+      </w:pPr>
+      <w:rPr>
+        <w:rFonts w:hint="default"/>
+      </w:rPr>
+    </w:lvl>
+    <w:lvl w:ilvl="1" w:tplc="FFFFFFFF">
+      <w:start w:val="1"/>
+      <w:numFmt w:val="lowerRoman"/>
+      <w:lvlText w:val="%2."/>
+      <w:lvlJc w:val="right"/>
+      <w:pPr>
+        <w:ind w:left="1800" w:hanging="360"/>
+      </w:pPr>
+    </w:lvl>
+    <w:lvl w:ilvl="2" w:tplc="FFFFFFFF">
+      <w:start w:val="1"/>
+      <w:numFmt w:val="decimal"/>
+      <w:lvlText w:val="%3."/>
+      <w:lvlJc w:val="left"/>
+      <w:pPr>
+        <w:ind w:left="2700" w:hanging="360"/>
+      </w:pPr>
+      <w:rPr>
+        <w:rFonts w:hint="default"/>
+      </w:rPr>
+    </w:lvl>
+    <w:lvl w:ilvl="3" w:tplc="FFFFFFFF" w:tentative="1">
+      <w:start w:val="1"/>
+      <w:numFmt w:val="decimal"/>
+      <w:lvlText w:val="%4."/>
+      <w:lvlJc w:val="left"/>
+      <w:pPr>
+        <w:ind w:left="3240" w:hanging="360"/>
+      </w:pPr>
+    </w:lvl>
+    <w:lvl w:ilvl="4" w:tplc="FFFFFFFF" w:tentative="1">
+      <w:start w:val="1"/>
+      <w:numFmt w:val="lowerLetter"/>
+      <w:lvlText w:val="%5."/>
+      <w:lvlJc w:val="left"/>
+      <w:pPr>
+        <w:ind w:left="3960" w:hanging="360"/>
+      </w:pPr>
+    </w:lvl>
+    <w:lvl w:ilvl="5" w:tplc="FFFFFFFF" w:tentative="1">
+      <w:start w:val="1"/>
+      <w:numFmt w:val="lowerRoman"/>
+      <w:lvlText w:val="%6."/>
+      <w:lvlJc w:val="right"/>
+      <w:pPr>
+        <w:ind w:left="4680" w:hanging="180"/>
+      </w:pPr>
+    </w:lvl>
+    <w:lvl w:ilvl="6" w:tplc="FFFFFFFF" w:tentative="1">
+      <w:start w:val="1"/>
+      <w:numFmt w:val="decimal"/>
+      <w:lvlText w:val="%7."/>
+      <w:lvlJc w:val="left"/>
+      <w:pPr>
+        <w:ind w:left="5400" w:hanging="360"/>
+      </w:pPr>
+    </w:lvl>
+    <w:lvl w:ilvl="7" w:tplc="FFFFFFFF" w:tentative="1">
+      <w:start w:val="1"/>
+      <w:numFmt w:val="lowerLetter"/>
+      <w:lvlText w:val="%8."/>
+      <w:lvlJc w:val="left"/>
+      <w:pPr>
+        <w:ind w:left="6120" w:hanging="360"/>
+      </w:pPr>
+    </w:lvl>
+    <w:lvl w:ilvl="8" w:tplc="FFFFFFFF" w:tentative="1">
+      <w:start w:val="1"/>
+      <w:numFmt w:val="lowerRoman"/>
+      <w:lvlText w:val="%9."/>
+      <w:lvlJc w:val="right"/>
+      <w:pPr>
+        <w:ind w:left="6840" w:hanging="180"/>
+      </w:pPr>
+    </w:lvl>
+  </w:abstractNum>
   <w:num w:numId="1">
+    <w:abstractNumId w:val="4"/>
+  </w:num>
+  <w:num w:numId="2">
+    <w:abstractNumId w:val="3"/>
+  </w:num>
+  <w:num w:numId="3">
+    <w:abstractNumId w:val="2"/>
+  </w:num>
+  <w:num w:numId="4">
     <w:abstractNumId w:val="0"/>
   </w:num>
+  <w:num w:numId="5">
+    <w:abstractNumId w:val="1"/>
+  </w:num>
+  <w:num w:numId="6">
+    <w:abstractNumId w:val="5"/>
+  </w:num>
 </w:numbering>
+</file>
+
+<file path=word/people.xml><?xml version="1.0" encoding="utf-8"?>
+<w15:people xmlns:wpc="http://schemas.microsoft.com/office/word/2010/wordprocessingCanvas" xmlns:cx="http://schemas.microsoft.com/office/drawing/2014/chartex" xmlns:cx1="http://schemas.microsoft.com/office/drawing/2015/9/8/chartex" xmlns:cx2="http://schemas.microsoft.com/office/drawing/2015/10/21/chartex" xmlns:cx3="http://schemas.microsoft.com/office/drawing/2016/5/9/chartex" xmlns:cx4="http://schemas.microsoft.com/office/drawing/2016/5/10/chartex" xmlns:cx5="http://schemas.microsoft.com/office/drawing/2016/5/11/chartex" xmlns:cx6="http://schemas.microsoft.com/office/drawing/2016/5/12/chartex" xmlns:cx7="http://schemas.microsoft.com/office/drawing/2016/5/13/chartex" xmlns:cx8="http://schemas.microsoft.com/office/drawing/2016/5/14/chartex" xmlns:mc="http://schemas.openxmlformats.org/markup-compatibility/2006" xmlns:aink="http://schemas.microsoft.com/office/drawing/2016/ink" xmlns:am3d="http://schemas.microsoft.com/office/drawing/2017/model3d" xmlns:o="urn:schemas-microsoft-com:office:office" xmlns:r="http://schemas.openxmlformats.org/officeDocument/2006/relationships" xmlns:m="http://schemas.openxmlformats.org/officeDocument/2006/math" xmlns:v="urn:schemas-microsoft-com:vml" xmlns:wp14="http://schemas.microsoft.com/office/word/2010/wordprocessingDrawing" xmlns:wp="http://schemas.openxmlformats.org/drawingml/2006/wordprocessingDrawing" xmlns:w10="urn:schemas-microsoft-com:office:word" xmlns:w="http://schemas.openxmlformats.org/wordprocessingml/2006/main" xmlns:w14="http://schemas.microsoft.com/office/word/2010/wordml" xmlns:w15="http://schemas.microsoft.com/office/word/2012/wordml" xmlns:w16cex="http://schemas.microsoft.com/office/word/2018/wordml/cex" xmlns:w16cid="http://schemas.microsoft.com/office/word/2016/wordml/cid" xmlns:w16="http://schemas.microsoft.com/office/word/2018/wordml" xmlns:w16sdtdh="http://schemas.microsoft.com/office/word/2020/wordml/sdtdatahash" xmlns:w16se="http://schemas.microsoft.com/office/word/2015/wordml/symex" xmlns:wpg="http://schemas.microsoft.com/office/word/2010/wordprocessingGroup" xmlns:wpi="http://schemas.microsoft.com/office/word/2010/wordprocessingInk" xmlns:wne="http://schemas.microsoft.com/office/word/2006/wordml" xmlns:wps="http://schemas.microsoft.com/office/word/2010/wordprocessingShape" mc:Ignorable="w14 w15 w16se w16cid w16 w16cex w16sdtdh wp14">
+  <w15:person w15:author="Chen Heller">
+    <w15:presenceInfo w15:providerId="AD" w15:userId="S::hellerk@post.bgu.ac.il::477e52ea-193a-4895-9257-f8cce3effd97"/>
+  </w15:person>
+</w15:people>
 </file>
 
 <file path=word/styles.xml><?xml version="1.0" encoding="utf-8"?>
@@ -962,7 +3440,6 @@
     <w:next w:val="NoSpacing"/>
     <w:link w:val="Heading4Char"/>
     <w:uiPriority w:val="9"/>
-    <w:semiHidden/>
     <w:unhideWhenUsed/>
     <w:qFormat/>
     <w:rsid w:val="001502D3"/>
@@ -1074,7 +3551,6 @@
   <w:style w:type="character" w:default="1" w:styleId="DefaultParagraphFont">
     <w:name w:val="Default Paragraph Font"/>
     <w:uiPriority w:val="1"/>
-    <w:semiHidden/>
     <w:unhideWhenUsed/>
   </w:style>
   <w:style w:type="table" w:default="1" w:styleId="TableNormal">
@@ -1158,7 +3634,6 @@
     <w:basedOn w:val="DefaultParagraphFont"/>
     <w:link w:val="Heading4"/>
     <w:uiPriority w:val="9"/>
-    <w:semiHidden/>
     <w:rsid w:val="001502D3"/>
     <w:rPr>
       <w:rFonts w:ascii="Calibri" w:eastAsiaTheme="majorEastAsia" w:hAnsi="Calibri" w:cs="Times New Roman"/>
@@ -1317,6 +3792,71 @@
       <w:ind w:left="720"/>
       <w:contextualSpacing/>
     </w:pPr>
+  </w:style>
+  <w:style w:type="character" w:styleId="CommentReference">
+    <w:name w:val="annotation reference"/>
+    <w:basedOn w:val="DefaultParagraphFont"/>
+    <w:uiPriority w:val="99"/>
+    <w:semiHidden/>
+    <w:unhideWhenUsed/>
+    <w:rsid w:val="00E81309"/>
+    <w:rPr>
+      <w:sz w:val="16"/>
+      <w:szCs w:val="16"/>
+    </w:rPr>
+  </w:style>
+  <w:style w:type="paragraph" w:styleId="CommentText">
+    <w:name w:val="annotation text"/>
+    <w:basedOn w:val="Normal"/>
+    <w:link w:val="CommentTextChar"/>
+    <w:uiPriority w:val="99"/>
+    <w:unhideWhenUsed/>
+    <w:rsid w:val="00E81309"/>
+    <w:rPr>
+      <w:sz w:val="20"/>
+      <w:szCs w:val="20"/>
+    </w:rPr>
+  </w:style>
+  <w:style w:type="character" w:customStyle="1" w:styleId="CommentTextChar">
+    <w:name w:val="Comment Text Char"/>
+    <w:basedOn w:val="DefaultParagraphFont"/>
+    <w:link w:val="CommentText"/>
+    <w:uiPriority w:val="99"/>
+    <w:rsid w:val="00E81309"/>
+    <w:rPr>
+      <w:rFonts w:ascii="Calibri" w:eastAsia="David" w:hAnsi="Calibri" w:cs="David"/>
+      <w:sz w:val="20"/>
+      <w:szCs w:val="20"/>
+    </w:rPr>
+  </w:style>
+  <w:style w:type="paragraph" w:styleId="CommentSubject">
+    <w:name w:val="annotation subject"/>
+    <w:basedOn w:val="CommentText"/>
+    <w:next w:val="CommentText"/>
+    <w:link w:val="CommentSubjectChar"/>
+    <w:uiPriority w:val="99"/>
+    <w:semiHidden/>
+    <w:unhideWhenUsed/>
+    <w:rsid w:val="00E81309"/>
+    <w:rPr>
+      <w:b/>
+      <w:bCs/>
+    </w:rPr>
+  </w:style>
+  <w:style w:type="character" w:customStyle="1" w:styleId="CommentSubjectChar">
+    <w:name w:val="Comment Subject Char"/>
+    <w:basedOn w:val="CommentTextChar"/>
+    <w:link w:val="CommentSubject"/>
+    <w:uiPriority w:val="99"/>
+    <w:semiHidden/>
+    <w:rsid w:val="00E81309"/>
+    <w:rPr>
+      <w:rFonts w:ascii="Calibri" w:eastAsia="David" w:hAnsi="Calibri" w:cs="David"/>
+      <w:b/>
+      <w:bCs/>
+      <w:sz w:val="20"/>
+      <w:szCs w:val="20"/>
+    </w:rPr>
   </w:style>
 </w:styles>
 </file>

</xml_diff>